<commit_message>
compression algorithm works but it seems invalid utf-8 binary data confuses it. Compression algorithm cannot compress random data
</commit_message>
<xml_diff>
--- a/My_projects/compression_2/rdi.docx
+++ b/My_projects/compression_2/rdi.docx
@@ -129,19 +129,11 @@
         </w:rPr>
         <w:t xml:space="preserve">   </w:t>
       </w:r>
-      <w:proofErr w:type="spellStart"/>
-      <w:r>
-        <w:rPr>
-          <w:rFonts w:asciiTheme="minorHAnsi" w:hAnsiTheme="minorHAnsi"/>
-        </w:rPr>
-        <w:t>Ferenc</w:t>
-      </w:r>
-      <w:proofErr w:type="spellEnd"/>
-      <w:r>
-        <w:rPr>
-          <w:rFonts w:asciiTheme="minorHAnsi" w:hAnsiTheme="minorHAnsi"/>
-        </w:rPr>
-        <w:t xml:space="preserve"> Hartmann</w:t>
+      <w:r>
+        <w:rPr>
+          <w:rFonts w:asciiTheme="minorHAnsi" w:hAnsiTheme="minorHAnsi"/>
+        </w:rPr>
+        <w:t>Ferenc Hartmann</w:t>
       </w:r>
     </w:p>
     <w:p>
@@ -617,21 +609,12 @@
         </w:rPr>
         <w:t xml:space="preserve"> point where two systems, subjects, organizations, etc. meet and interact. </w:t>
       </w:r>
-      <w:proofErr w:type="gramStart"/>
-      <w:r>
-        <w:rPr>
-          <w:rFonts w:asciiTheme="minorHAnsi" w:hAnsiTheme="minorHAnsi"/>
-          <w:color w:val="808080" w:themeColor="background1" w:themeShade="80"/>
-        </w:rPr>
-        <w:t>A</w:t>
-      </w:r>
-      <w:proofErr w:type="gramEnd"/>
-      <w:r>
-        <w:rPr>
-          <w:rFonts w:asciiTheme="minorHAnsi" w:hAnsiTheme="minorHAnsi"/>
-          <w:color w:val="808080" w:themeColor="background1" w:themeShade="80"/>
-        </w:rPr>
-        <w:t xml:space="preserve"> graphical user interface is a</w:t>
+      <w:r>
+        <w:rPr>
+          <w:rFonts w:asciiTheme="minorHAnsi" w:hAnsiTheme="minorHAnsi"/>
+          <w:color w:val="808080" w:themeColor="background1" w:themeShade="80"/>
+        </w:rPr>
+        <w:t>A graphical user interface is a</w:t>
       </w:r>
       <w:r>
         <w:rPr>
@@ -1216,140 +1199,76 @@
           <w:rFonts w:asciiTheme="minorHAnsi" w:hAnsiTheme="minorHAnsi"/>
           <w:color w:val="808080" w:themeColor="background1" w:themeShade="80"/>
         </w:rPr>
-        <w:t xml:space="preserve">a) </w:t>
-      </w:r>
-      <w:proofErr w:type="gramStart"/>
-      <w:r>
-        <w:rPr>
-          <w:rFonts w:asciiTheme="minorHAnsi" w:hAnsiTheme="minorHAnsi"/>
-          <w:color w:val="808080" w:themeColor="background1" w:themeShade="80"/>
-        </w:rPr>
-        <w:t>you</w:t>
-      </w:r>
-      <w:proofErr w:type="gramEnd"/>
-      <w:r>
-        <w:rPr>
-          <w:rFonts w:asciiTheme="minorHAnsi" w:hAnsiTheme="minorHAnsi"/>
-          <w:color w:val="808080" w:themeColor="background1" w:themeShade="80"/>
-        </w:rPr>
-        <w:t xml:space="preserve"> need constant-time insertions/deletions from the list (such as in real-time computing where time predictability is absolutely critical)</w:t>
-      </w:r>
-    </w:p>
-    <w:p>
-      <w:pPr>
-        <w:rPr>
-          <w:rFonts w:asciiTheme="minorHAnsi" w:hAnsiTheme="minorHAnsi"/>
-          <w:color w:val="808080" w:themeColor="background1" w:themeShade="80"/>
-        </w:rPr>
-      </w:pPr>
-    </w:p>
-    <w:p>
-      <w:pPr>
-        <w:rPr>
-          <w:rFonts w:asciiTheme="minorHAnsi" w:hAnsiTheme="minorHAnsi"/>
-          <w:color w:val="808080" w:themeColor="background1" w:themeShade="80"/>
-        </w:rPr>
-      </w:pPr>
-      <w:r>
-        <w:rPr>
-          <w:rFonts w:asciiTheme="minorHAnsi" w:hAnsiTheme="minorHAnsi"/>
-          <w:color w:val="808080" w:themeColor="background1" w:themeShade="80"/>
-        </w:rPr>
-        <w:t xml:space="preserve">b) </w:t>
-      </w:r>
-      <w:proofErr w:type="gramStart"/>
-      <w:r>
-        <w:rPr>
-          <w:rFonts w:asciiTheme="minorHAnsi" w:hAnsiTheme="minorHAnsi"/>
-          <w:color w:val="808080" w:themeColor="background1" w:themeShade="80"/>
-        </w:rPr>
-        <w:t>you</w:t>
-      </w:r>
-      <w:proofErr w:type="gramEnd"/>
-      <w:r>
-        <w:rPr>
-          <w:rFonts w:asciiTheme="minorHAnsi" w:hAnsiTheme="minorHAnsi"/>
-          <w:color w:val="808080" w:themeColor="background1" w:themeShade="80"/>
-        </w:rPr>
-        <w:t xml:space="preserve"> don't know how many items will be in the list. With arrays, you may need to re-declare and copy memory if the array grows too big</w:t>
-      </w:r>
-    </w:p>
-    <w:p>
-      <w:pPr>
-        <w:rPr>
-          <w:rFonts w:asciiTheme="minorHAnsi" w:hAnsiTheme="minorHAnsi"/>
-          <w:color w:val="808080" w:themeColor="background1" w:themeShade="80"/>
-        </w:rPr>
-      </w:pPr>
-    </w:p>
-    <w:p>
-      <w:pPr>
-        <w:rPr>
-          <w:rFonts w:asciiTheme="minorHAnsi" w:hAnsiTheme="minorHAnsi"/>
-          <w:color w:val="808080" w:themeColor="background1" w:themeShade="80"/>
-        </w:rPr>
-      </w:pPr>
-      <w:r>
-        <w:rPr>
-          <w:rFonts w:asciiTheme="minorHAnsi" w:hAnsiTheme="minorHAnsi"/>
-          <w:color w:val="808080" w:themeColor="background1" w:themeShade="80"/>
-        </w:rPr>
-        <w:t xml:space="preserve">c) </w:t>
-      </w:r>
-      <w:proofErr w:type="gramStart"/>
-      <w:r>
-        <w:rPr>
-          <w:rFonts w:asciiTheme="minorHAnsi" w:hAnsiTheme="minorHAnsi"/>
-          <w:color w:val="808080" w:themeColor="background1" w:themeShade="80"/>
-        </w:rPr>
-        <w:t>you</w:t>
-      </w:r>
-      <w:proofErr w:type="gramEnd"/>
-      <w:r>
-        <w:rPr>
-          <w:rFonts w:asciiTheme="minorHAnsi" w:hAnsiTheme="minorHAnsi"/>
-          <w:color w:val="808080" w:themeColor="background1" w:themeShade="80"/>
-        </w:rPr>
-        <w:t xml:space="preserve"> don't need random access to any elements</w:t>
-      </w:r>
-    </w:p>
-    <w:p>
-      <w:pPr>
-        <w:rPr>
-          <w:rFonts w:asciiTheme="minorHAnsi" w:hAnsiTheme="minorHAnsi"/>
-          <w:color w:val="808080" w:themeColor="background1" w:themeShade="80"/>
-        </w:rPr>
-      </w:pPr>
-    </w:p>
-    <w:p>
-      <w:pPr>
-        <w:rPr>
-          <w:rFonts w:asciiTheme="minorHAnsi" w:hAnsiTheme="minorHAnsi"/>
-          <w:color w:val="808080" w:themeColor="background1" w:themeShade="80"/>
-        </w:rPr>
-      </w:pPr>
-      <w:r>
-        <w:rPr>
-          <w:rFonts w:asciiTheme="minorHAnsi" w:hAnsiTheme="minorHAnsi"/>
-          <w:color w:val="808080" w:themeColor="background1" w:themeShade="80"/>
-        </w:rPr>
-        <w:t xml:space="preserve">d) </w:t>
-      </w:r>
-      <w:proofErr w:type="gramStart"/>
-      <w:r>
-        <w:rPr>
-          <w:rFonts w:asciiTheme="minorHAnsi" w:hAnsiTheme="minorHAnsi"/>
-          <w:color w:val="808080" w:themeColor="background1" w:themeShade="80"/>
-        </w:rPr>
-        <w:t>you</w:t>
-      </w:r>
-      <w:proofErr w:type="gramEnd"/>
-      <w:r>
-        <w:rPr>
-          <w:rFonts w:asciiTheme="minorHAnsi" w:hAnsiTheme="minorHAnsi"/>
-          <w:color w:val="808080" w:themeColor="background1" w:themeShade="80"/>
-        </w:rPr>
-        <w:t xml:space="preserve"> want to be able to insert items in the middle of the list (such as a priority queue)</w:t>
+        <w:t>a) you need constant-time insertions/deletions from the list (such as in real-time computing where time predictability is absolutely critical)</w:t>
+      </w:r>
+    </w:p>
+    <w:p>
+      <w:pPr>
+        <w:rPr>
+          <w:rFonts w:asciiTheme="minorHAnsi" w:hAnsiTheme="minorHAnsi"/>
+          <w:color w:val="808080" w:themeColor="background1" w:themeShade="80"/>
+        </w:rPr>
+      </w:pPr>
+    </w:p>
+    <w:p>
+      <w:pPr>
+        <w:rPr>
+          <w:rFonts w:asciiTheme="minorHAnsi" w:hAnsiTheme="minorHAnsi"/>
+          <w:color w:val="808080" w:themeColor="background1" w:themeShade="80"/>
+        </w:rPr>
+      </w:pPr>
+      <w:r>
+        <w:rPr>
+          <w:rFonts w:asciiTheme="minorHAnsi" w:hAnsiTheme="minorHAnsi"/>
+          <w:color w:val="808080" w:themeColor="background1" w:themeShade="80"/>
+        </w:rPr>
+        <w:t>b) you don't know how many items will be in the list. With arrays, you may need to re-declare and copy memory if the array grows too big</w:t>
+      </w:r>
+    </w:p>
+    <w:p>
+      <w:pPr>
+        <w:rPr>
+          <w:rFonts w:asciiTheme="minorHAnsi" w:hAnsiTheme="minorHAnsi"/>
+          <w:color w:val="808080" w:themeColor="background1" w:themeShade="80"/>
+        </w:rPr>
+      </w:pPr>
+    </w:p>
+    <w:p>
+      <w:pPr>
+        <w:rPr>
+          <w:rFonts w:asciiTheme="minorHAnsi" w:hAnsiTheme="minorHAnsi"/>
+          <w:color w:val="808080" w:themeColor="background1" w:themeShade="80"/>
+        </w:rPr>
+      </w:pPr>
+      <w:r>
+        <w:rPr>
+          <w:rFonts w:asciiTheme="minorHAnsi" w:hAnsiTheme="minorHAnsi"/>
+          <w:color w:val="808080" w:themeColor="background1" w:themeShade="80"/>
+        </w:rPr>
+        <w:t>c) you don't need random access to any elements</w:t>
+      </w:r>
+    </w:p>
+    <w:p>
+      <w:pPr>
+        <w:rPr>
+          <w:rFonts w:asciiTheme="minorHAnsi" w:hAnsiTheme="minorHAnsi"/>
+          <w:color w:val="808080" w:themeColor="background1" w:themeShade="80"/>
+        </w:rPr>
+      </w:pPr>
+    </w:p>
+    <w:p>
+      <w:pPr>
+        <w:rPr>
+          <w:rFonts w:asciiTheme="minorHAnsi" w:hAnsiTheme="minorHAnsi"/>
+          <w:color w:val="808080" w:themeColor="background1" w:themeShade="80"/>
+        </w:rPr>
+      </w:pPr>
+      <w:r>
+        <w:rPr>
+          <w:rFonts w:asciiTheme="minorHAnsi" w:hAnsiTheme="minorHAnsi"/>
+          <w:color w:val="808080" w:themeColor="background1" w:themeShade="80"/>
+        </w:rPr>
+        <w:t>d) you want to be able to insert items in the middle of the list (such as a priority queue)</w:t>
       </w:r>
     </w:p>
     <w:p>
@@ -1395,62 +1314,30 @@
           <w:rFonts w:asciiTheme="minorHAnsi" w:hAnsiTheme="minorHAnsi"/>
           <w:color w:val="808080" w:themeColor="background1" w:themeShade="80"/>
         </w:rPr>
-        <w:t xml:space="preserve">a) </w:t>
-      </w:r>
-      <w:proofErr w:type="gramStart"/>
-      <w:r>
-        <w:rPr>
-          <w:rFonts w:asciiTheme="minorHAnsi" w:hAnsiTheme="minorHAnsi"/>
-          <w:color w:val="808080" w:themeColor="background1" w:themeShade="80"/>
-        </w:rPr>
-        <w:t>you</w:t>
-      </w:r>
-      <w:proofErr w:type="gramEnd"/>
-      <w:r>
-        <w:rPr>
-          <w:rFonts w:asciiTheme="minorHAnsi" w:hAnsiTheme="minorHAnsi"/>
-          <w:color w:val="808080" w:themeColor="background1" w:themeShade="80"/>
-        </w:rPr>
-        <w:t xml:space="preserve"> need indexed/random access to elements</w:t>
-      </w:r>
-    </w:p>
-    <w:p>
-      <w:pPr>
-        <w:rPr>
-          <w:rFonts w:asciiTheme="minorHAnsi" w:hAnsiTheme="minorHAnsi"/>
-          <w:color w:val="808080" w:themeColor="background1" w:themeShade="80"/>
-        </w:rPr>
-      </w:pPr>
-    </w:p>
-    <w:p>
-      <w:pPr>
-        <w:rPr>
-          <w:rFonts w:asciiTheme="minorHAnsi" w:hAnsiTheme="minorHAnsi"/>
-          <w:color w:val="808080" w:themeColor="background1" w:themeShade="80"/>
-        </w:rPr>
-      </w:pPr>
-      <w:r>
-        <w:rPr>
-          <w:rFonts w:asciiTheme="minorHAnsi" w:hAnsiTheme="minorHAnsi"/>
-          <w:color w:val="808080" w:themeColor="background1" w:themeShade="80"/>
-        </w:rPr>
-        <w:t xml:space="preserve">b) </w:t>
-      </w:r>
-      <w:proofErr w:type="gramStart"/>
-      <w:r>
-        <w:rPr>
-          <w:rFonts w:asciiTheme="minorHAnsi" w:hAnsiTheme="minorHAnsi"/>
-          <w:color w:val="808080" w:themeColor="background1" w:themeShade="80"/>
-        </w:rPr>
-        <w:t>you</w:t>
-      </w:r>
-      <w:proofErr w:type="gramEnd"/>
-      <w:r>
-        <w:rPr>
-          <w:rFonts w:asciiTheme="minorHAnsi" w:hAnsiTheme="minorHAnsi"/>
-          <w:color w:val="808080" w:themeColor="background1" w:themeShade="80"/>
-        </w:rPr>
-        <w:t xml:space="preserve"> know the number of elements in the array ahead of time so that you can allocate the correct amount of memory for the array</w:t>
+        <w:t>a) you need indexed/random access to elements</w:t>
+      </w:r>
+    </w:p>
+    <w:p>
+      <w:pPr>
+        <w:rPr>
+          <w:rFonts w:asciiTheme="minorHAnsi" w:hAnsiTheme="minorHAnsi"/>
+          <w:color w:val="808080" w:themeColor="background1" w:themeShade="80"/>
+        </w:rPr>
+      </w:pPr>
+    </w:p>
+    <w:p>
+      <w:pPr>
+        <w:rPr>
+          <w:rFonts w:asciiTheme="minorHAnsi" w:hAnsiTheme="minorHAnsi"/>
+          <w:color w:val="808080" w:themeColor="background1" w:themeShade="80"/>
+        </w:rPr>
+      </w:pPr>
+      <w:r>
+        <w:rPr>
+          <w:rFonts w:asciiTheme="minorHAnsi" w:hAnsiTheme="minorHAnsi"/>
+          <w:color w:val="808080" w:themeColor="background1" w:themeShade="80"/>
+        </w:rPr>
+        <w:t>b) you know the number of elements in the array ahead of time so that you can allocate the correct amount of memory for the array</w:t>
       </w:r>
     </w:p>
     <w:p>
@@ -1474,78 +1361,30 @@
           <w:color w:val="808080" w:themeColor="background1" w:themeShade="80"/>
         </w:rPr>
         <w:lastRenderedPageBreak/>
-        <w:t xml:space="preserve">c) </w:t>
-      </w:r>
-      <w:proofErr w:type="gramStart"/>
-      <w:r>
-        <w:rPr>
-          <w:rFonts w:asciiTheme="minorHAnsi" w:hAnsiTheme="minorHAnsi"/>
-          <w:color w:val="808080" w:themeColor="background1" w:themeShade="80"/>
-        </w:rPr>
-        <w:t>you</w:t>
-      </w:r>
-      <w:proofErr w:type="gramEnd"/>
-      <w:r>
-        <w:rPr>
-          <w:rFonts w:asciiTheme="minorHAnsi" w:hAnsiTheme="minorHAnsi"/>
-          <w:color w:val="808080" w:themeColor="background1" w:themeShade="80"/>
-        </w:rPr>
-        <w:t xml:space="preserve"> need speed when iterating through all the elements in sequence. You can use pointer math on the array to access each element, whereas you need to </w:t>
-      </w:r>
-      <w:proofErr w:type="spellStart"/>
-      <w:r>
-        <w:rPr>
-          <w:rFonts w:asciiTheme="minorHAnsi" w:hAnsiTheme="minorHAnsi"/>
-          <w:color w:val="808080" w:themeColor="background1" w:themeShade="80"/>
-        </w:rPr>
-        <w:t>lookup</w:t>
-      </w:r>
-      <w:proofErr w:type="spellEnd"/>
-      <w:r>
-        <w:rPr>
-          <w:rFonts w:asciiTheme="minorHAnsi" w:hAnsiTheme="minorHAnsi"/>
-          <w:color w:val="808080" w:themeColor="background1" w:themeShade="80"/>
-        </w:rPr>
-        <w:t xml:space="preserve"> the node based on the pointer for each element in linked list, which may result in page faults which may result in performance hits.</w:t>
-      </w:r>
-    </w:p>
-    <w:p>
-      <w:pPr>
-        <w:rPr>
-          <w:rFonts w:asciiTheme="minorHAnsi" w:hAnsiTheme="minorHAnsi"/>
-          <w:color w:val="808080" w:themeColor="background1" w:themeShade="80"/>
-        </w:rPr>
-      </w:pPr>
-    </w:p>
-    <w:p>
-      <w:pPr>
-        <w:rPr>
-          <w:rFonts w:asciiTheme="minorHAnsi" w:hAnsiTheme="minorHAnsi"/>
-          <w:color w:val="808080" w:themeColor="background1" w:themeShade="80"/>
-        </w:rPr>
-      </w:pPr>
-      <w:r>
-        <w:rPr>
-          <w:rFonts w:asciiTheme="minorHAnsi" w:hAnsiTheme="minorHAnsi"/>
-          <w:color w:val="808080" w:themeColor="background1" w:themeShade="80"/>
-        </w:rPr>
-        <w:t xml:space="preserve">d) </w:t>
-      </w:r>
-      <w:proofErr w:type="gramStart"/>
-      <w:r>
-        <w:rPr>
-          <w:rFonts w:asciiTheme="minorHAnsi" w:hAnsiTheme="minorHAnsi"/>
-          <w:color w:val="808080" w:themeColor="background1" w:themeShade="80"/>
-        </w:rPr>
-        <w:t>memory</w:t>
-      </w:r>
-      <w:proofErr w:type="gramEnd"/>
-      <w:r>
-        <w:rPr>
-          <w:rFonts w:asciiTheme="minorHAnsi" w:hAnsiTheme="minorHAnsi"/>
-          <w:color w:val="808080" w:themeColor="background1" w:themeShade="80"/>
-        </w:rPr>
-        <w:t xml:space="preserve"> is a concern. Filled arrays take up less memory than linked lists. Each element in the array is just the data. Each linked list node requires the data as well as one (or more) pointers to the other elements in the linked list.</w:t>
+        <w:t>c) you need speed when iterating through all the elements in sequence. You can use pointer math on the array to access each element, whereas you need to lookup the node based on the pointer for each element in linked list, which may result in page faults which may result in performance hits.</w:t>
+      </w:r>
+    </w:p>
+    <w:p>
+      <w:pPr>
+        <w:rPr>
+          <w:rFonts w:asciiTheme="minorHAnsi" w:hAnsiTheme="minorHAnsi"/>
+          <w:color w:val="808080" w:themeColor="background1" w:themeShade="80"/>
+        </w:rPr>
+      </w:pPr>
+    </w:p>
+    <w:p>
+      <w:pPr>
+        <w:rPr>
+          <w:rFonts w:asciiTheme="minorHAnsi" w:hAnsiTheme="minorHAnsi"/>
+          <w:color w:val="808080" w:themeColor="background1" w:themeShade="80"/>
+        </w:rPr>
+      </w:pPr>
+      <w:r>
+        <w:rPr>
+          <w:rFonts w:asciiTheme="minorHAnsi" w:hAnsiTheme="minorHAnsi"/>
+          <w:color w:val="808080" w:themeColor="background1" w:themeShade="80"/>
+        </w:rPr>
+        <w:t>d) memory is a concern. Filled arrays take up less memory than linked lists. Each element in the array is just the data. Each linked list node requires the data as well as one (or more) pointers to the other elements in the linked list.</w:t>
       </w:r>
     </w:p>
     <w:p>
@@ -1741,7 +1580,6 @@
         </w:rPr>
         <w:t xml:space="preserve"> </w:t>
       </w:r>
-      <w:proofErr w:type="spellStart"/>
       <w:r>
         <w:rPr>
           <w:rFonts w:ascii="Consolas" w:eastAsia="MS Mincho" w:hAnsi="Consolas" w:cs="Consolas"/>
@@ -1764,7 +1602,6 @@
         </w:rPr>
         <w:t>String</w:t>
       </w:r>
-      <w:proofErr w:type="spellEnd"/>
       <w:r>
         <w:rPr>
           <w:rFonts w:ascii="Calibri" w:hAnsi="Calibri" w:cs="Arial"/>
@@ -1781,7 +1618,6 @@
         </w:rPr>
         <w:t xml:space="preserve">and </w:t>
       </w:r>
-      <w:proofErr w:type="spellStart"/>
       <w:r>
         <w:rPr>
           <w:rFonts w:ascii="Consolas" w:eastAsia="MS Mincho" w:hAnsi="Consolas" w:cs="Consolas"/>
@@ -1804,7 +1640,6 @@
         </w:rPr>
         <w:t>StringBuilder</w:t>
       </w:r>
-      <w:proofErr w:type="spellEnd"/>
       <w:r>
         <w:rPr>
           <w:rFonts w:ascii="Calibri" w:hAnsi="Calibri" w:cs="Arial"/>
@@ -1865,23 +1700,7 @@
           <w:rFonts w:asciiTheme="minorHAnsi" w:hAnsiTheme="minorHAnsi"/>
           <w:color w:val="808080" w:themeColor="background1" w:themeShade="80"/>
         </w:rPr>
-        <w:t xml:space="preserve">String is immutable, Immutable means if you create string object then you cannot modify it and </w:t>
-      </w:r>
-      <w:proofErr w:type="gramStart"/>
-      <w:r>
-        <w:rPr>
-          <w:rFonts w:asciiTheme="minorHAnsi" w:hAnsiTheme="minorHAnsi"/>
-          <w:color w:val="808080" w:themeColor="background1" w:themeShade="80"/>
-        </w:rPr>
-        <w:t>It</w:t>
-      </w:r>
-      <w:proofErr w:type="gramEnd"/>
-      <w:r>
-        <w:rPr>
-          <w:rFonts w:asciiTheme="minorHAnsi" w:hAnsiTheme="minorHAnsi"/>
-          <w:color w:val="808080" w:themeColor="background1" w:themeShade="80"/>
-        </w:rPr>
-        <w:t xml:space="preserve"> always create new object of string type in memory.</w:t>
+        <w:t>String is immutable, Immutable means if you create string object then you cannot modify it and It always create new object of string type in memory.</w:t>
       </w:r>
     </w:p>
     <w:p>
@@ -1906,7 +1725,6 @@
           <w:color w:val="808080" w:themeColor="background1" w:themeShade="80"/>
         </w:rPr>
       </w:pPr>
-      <w:proofErr w:type="spellStart"/>
       <w:r>
         <w:rPr>
           <w:rFonts w:asciiTheme="minorHAnsi" w:hAnsiTheme="minorHAnsi"/>
@@ -1914,7 +1732,6 @@
         </w:rPr>
         <w:t>Stringbuilder</w:t>
       </w:r>
-      <w:proofErr w:type="spellEnd"/>
       <w:r>
         <w:rPr>
           <w:rFonts w:asciiTheme="minorHAnsi" w:hAnsiTheme="minorHAnsi"/>
@@ -1922,53 +1739,12 @@
         </w:rPr>
         <w:t xml:space="preserve">: </w:t>
       </w:r>
-      <w:proofErr w:type="spellStart"/>
-      <w:r>
-        <w:rPr>
-          <w:rFonts w:asciiTheme="minorHAnsi" w:hAnsiTheme="minorHAnsi"/>
-          <w:color w:val="808080" w:themeColor="background1" w:themeShade="80"/>
-        </w:rPr>
-        <w:t>StringBuilder</w:t>
-      </w:r>
-      <w:proofErr w:type="spellEnd"/>
-      <w:r>
-        <w:rPr>
-          <w:rFonts w:asciiTheme="minorHAnsi" w:hAnsiTheme="minorHAnsi"/>
-          <w:color w:val="808080" w:themeColor="background1" w:themeShade="80"/>
-        </w:rPr>
-        <w:t xml:space="preserve"> is mutable, means if create string builder object then you can perform any operation like insert, replace or append without creating new instance for every </w:t>
-      </w:r>
-      <w:proofErr w:type="spellStart"/>
-      <w:r>
-        <w:rPr>
-          <w:rFonts w:asciiTheme="minorHAnsi" w:hAnsiTheme="minorHAnsi"/>
-          <w:color w:val="808080" w:themeColor="background1" w:themeShade="80"/>
-        </w:rPr>
-        <w:t>time.it</w:t>
-      </w:r>
-      <w:proofErr w:type="spellEnd"/>
-      <w:r>
-        <w:rPr>
-          <w:rFonts w:asciiTheme="minorHAnsi" w:hAnsiTheme="minorHAnsi"/>
-          <w:color w:val="808080" w:themeColor="background1" w:themeShade="80"/>
-        </w:rPr>
-        <w:t xml:space="preserve"> will update string at one place in memory </w:t>
-      </w:r>
-      <w:proofErr w:type="spellStart"/>
-      <w:r>
-        <w:rPr>
-          <w:rFonts w:asciiTheme="minorHAnsi" w:hAnsiTheme="minorHAnsi"/>
-          <w:color w:val="808080" w:themeColor="background1" w:themeShade="80"/>
-        </w:rPr>
-        <w:t>doesnt</w:t>
-      </w:r>
-      <w:proofErr w:type="spellEnd"/>
-      <w:r>
-        <w:rPr>
-          <w:rFonts w:asciiTheme="minorHAnsi" w:hAnsiTheme="minorHAnsi"/>
-          <w:color w:val="808080" w:themeColor="background1" w:themeShade="80"/>
-        </w:rPr>
-        <w:t xml:space="preserve"> create new space in memory.</w:t>
+      <w:r>
+        <w:rPr>
+          <w:rFonts w:asciiTheme="minorHAnsi" w:hAnsiTheme="minorHAnsi"/>
+          <w:color w:val="808080" w:themeColor="background1" w:themeShade="80"/>
+        </w:rPr>
+        <w:t>StringBuilder is mutable, means if create string builder object then you can perform any operation like insert, replace or append without creating new instance for every time.it will update string at one place in memory doesnt create new space in memory.</w:t>
       </w:r>
     </w:p>
     <w:p>
@@ -2396,285 +2172,131 @@
           <w:b/>
           <w:color w:val="808080" w:themeColor="background1" w:themeShade="80"/>
         </w:rPr>
-        <w:t>'</w:t>
-      </w:r>
-      <w:proofErr w:type="gramStart"/>
-      <w:r>
-        <w:rPr>
-          <w:rFonts w:asciiTheme="minorHAnsi" w:hAnsiTheme="minorHAnsi"/>
-          <w:b/>
-          <w:color w:val="808080" w:themeColor="background1" w:themeShade="80"/>
-        </w:rPr>
-        <w:t>use</w:t>
-      </w:r>
-      <w:proofErr w:type="gramEnd"/>
-      <w:r>
-        <w:rPr>
-          <w:rFonts w:asciiTheme="minorHAnsi" w:hAnsiTheme="minorHAnsi"/>
-          <w:b/>
-          <w:color w:val="808080" w:themeColor="background1" w:themeShade="80"/>
-        </w:rPr>
-        <w:t xml:space="preserve"> strict'</w:t>
-      </w:r>
-    </w:p>
-    <w:p>
-      <w:pPr>
-        <w:pStyle w:val="Listaszerbekezds"/>
-        <w:spacing w:after="160" w:line="252" w:lineRule="auto"/>
-        <w:contextualSpacing/>
-        <w:rPr>
-          <w:rFonts w:asciiTheme="minorHAnsi" w:hAnsiTheme="minorHAnsi"/>
-          <w:b/>
-          <w:color w:val="808080" w:themeColor="background1" w:themeShade="80"/>
-        </w:rPr>
-      </w:pPr>
-    </w:p>
-    <w:p>
-      <w:pPr>
-        <w:pStyle w:val="Listaszerbekezds"/>
-        <w:spacing w:after="160" w:line="252" w:lineRule="auto"/>
-        <w:contextualSpacing/>
-        <w:rPr>
-          <w:rFonts w:asciiTheme="minorHAnsi" w:hAnsiTheme="minorHAnsi"/>
-          <w:b/>
-          <w:color w:val="808080" w:themeColor="background1" w:themeShade="80"/>
-        </w:rPr>
-      </w:pPr>
-      <w:proofErr w:type="gramStart"/>
-      <w:r>
-        <w:rPr>
-          <w:rFonts w:asciiTheme="minorHAnsi" w:hAnsiTheme="minorHAnsi"/>
-          <w:b/>
-          <w:color w:val="808080" w:themeColor="background1" w:themeShade="80"/>
-        </w:rPr>
-        <w:t>const</w:t>
-      </w:r>
-      <w:proofErr w:type="gramEnd"/>
-      <w:r>
-        <w:rPr>
-          <w:rFonts w:asciiTheme="minorHAnsi" w:hAnsiTheme="minorHAnsi"/>
-          <w:b/>
-          <w:color w:val="808080" w:themeColor="background1" w:themeShade="80"/>
-        </w:rPr>
-        <w:t xml:space="preserve"> </w:t>
-      </w:r>
-      <w:proofErr w:type="spellStart"/>
-      <w:r>
-        <w:rPr>
-          <w:rFonts w:asciiTheme="minorHAnsi" w:hAnsiTheme="minorHAnsi"/>
-          <w:b/>
-          <w:color w:val="808080" w:themeColor="background1" w:themeShade="80"/>
-        </w:rPr>
-        <w:t>FibonacciCalculator</w:t>
-      </w:r>
-      <w:proofErr w:type="spellEnd"/>
-      <w:r>
-        <w:rPr>
-          <w:rFonts w:asciiTheme="minorHAnsi" w:hAnsiTheme="minorHAnsi"/>
-          <w:b/>
-          <w:color w:val="808080" w:themeColor="background1" w:themeShade="80"/>
-        </w:rPr>
-        <w:t xml:space="preserve"> = (function() {</w:t>
-      </w:r>
-    </w:p>
-    <w:p>
-      <w:pPr>
-        <w:pStyle w:val="Listaszerbekezds"/>
-        <w:spacing w:after="160" w:line="252" w:lineRule="auto"/>
-        <w:contextualSpacing/>
-        <w:rPr>
-          <w:rFonts w:asciiTheme="minorHAnsi" w:hAnsiTheme="minorHAnsi"/>
-          <w:b/>
-          <w:color w:val="808080" w:themeColor="background1" w:themeShade="80"/>
-        </w:rPr>
-      </w:pPr>
-      <w:r>
-        <w:rPr>
-          <w:rFonts w:asciiTheme="minorHAnsi" w:hAnsiTheme="minorHAnsi"/>
-          <w:b/>
-          <w:color w:val="808080" w:themeColor="background1" w:themeShade="80"/>
-        </w:rPr>
-        <w:t xml:space="preserve">  </w:t>
-      </w:r>
-      <w:proofErr w:type="gramStart"/>
-      <w:r>
-        <w:rPr>
-          <w:rFonts w:asciiTheme="minorHAnsi" w:hAnsiTheme="minorHAnsi"/>
-          <w:b/>
-          <w:color w:val="808080" w:themeColor="background1" w:themeShade="80"/>
-        </w:rPr>
-        <w:t>let</w:t>
-      </w:r>
-      <w:proofErr w:type="gramEnd"/>
-      <w:r>
-        <w:rPr>
-          <w:rFonts w:asciiTheme="minorHAnsi" w:hAnsiTheme="minorHAnsi"/>
-          <w:b/>
-          <w:color w:val="808080" w:themeColor="background1" w:themeShade="80"/>
-        </w:rPr>
-        <w:t xml:space="preserve"> </w:t>
-      </w:r>
-      <w:proofErr w:type="spellStart"/>
-      <w:r>
-        <w:rPr>
-          <w:rFonts w:asciiTheme="minorHAnsi" w:hAnsiTheme="minorHAnsi"/>
-          <w:b/>
-          <w:color w:val="808080" w:themeColor="background1" w:themeShade="80"/>
-        </w:rPr>
-        <w:t>fiboRow</w:t>
-      </w:r>
-      <w:proofErr w:type="spellEnd"/>
-      <w:r>
-        <w:rPr>
-          <w:rFonts w:asciiTheme="minorHAnsi" w:hAnsiTheme="minorHAnsi"/>
-          <w:b/>
-          <w:color w:val="808080" w:themeColor="background1" w:themeShade="80"/>
-        </w:rPr>
-        <w:t xml:space="preserve"> = '';</w:t>
-      </w:r>
-    </w:p>
-    <w:p>
-      <w:pPr>
-        <w:pStyle w:val="Listaszerbekezds"/>
-        <w:spacing w:after="160" w:line="252" w:lineRule="auto"/>
-        <w:contextualSpacing/>
-        <w:rPr>
-          <w:rFonts w:asciiTheme="minorHAnsi" w:hAnsiTheme="minorHAnsi"/>
-          <w:b/>
-          <w:color w:val="808080" w:themeColor="background1" w:themeShade="80"/>
-        </w:rPr>
-      </w:pPr>
-    </w:p>
-    <w:p>
-      <w:pPr>
-        <w:pStyle w:val="Listaszerbekezds"/>
-        <w:spacing w:after="160" w:line="252" w:lineRule="auto"/>
-        <w:contextualSpacing/>
-        <w:rPr>
-          <w:rFonts w:asciiTheme="minorHAnsi" w:hAnsiTheme="minorHAnsi"/>
-          <w:b/>
-          <w:color w:val="808080" w:themeColor="background1" w:themeShade="80"/>
-        </w:rPr>
-      </w:pPr>
-      <w:r>
-        <w:rPr>
-          <w:rFonts w:asciiTheme="minorHAnsi" w:hAnsiTheme="minorHAnsi"/>
-          <w:b/>
-          <w:color w:val="808080" w:themeColor="background1" w:themeShade="80"/>
-        </w:rPr>
-        <w:t xml:space="preserve">  </w:t>
-      </w:r>
-      <w:proofErr w:type="gramStart"/>
-      <w:r>
-        <w:rPr>
-          <w:rFonts w:asciiTheme="minorHAnsi" w:hAnsiTheme="minorHAnsi"/>
-          <w:b/>
-          <w:color w:val="808080" w:themeColor="background1" w:themeShade="80"/>
-        </w:rPr>
-        <w:t>const</w:t>
-      </w:r>
-      <w:proofErr w:type="gramEnd"/>
-      <w:r>
-        <w:rPr>
-          <w:rFonts w:asciiTheme="minorHAnsi" w:hAnsiTheme="minorHAnsi"/>
-          <w:b/>
-          <w:color w:val="808080" w:themeColor="background1" w:themeShade="80"/>
-        </w:rPr>
-        <w:t xml:space="preserve"> </w:t>
-      </w:r>
-      <w:proofErr w:type="spellStart"/>
-      <w:r>
-        <w:rPr>
-          <w:rFonts w:asciiTheme="minorHAnsi" w:hAnsiTheme="minorHAnsi"/>
-          <w:b/>
-          <w:color w:val="808080" w:themeColor="background1" w:themeShade="80"/>
-        </w:rPr>
-        <w:t>oneFibonacci</w:t>
-      </w:r>
-      <w:proofErr w:type="spellEnd"/>
-      <w:r>
-        <w:rPr>
-          <w:rFonts w:asciiTheme="minorHAnsi" w:hAnsiTheme="minorHAnsi"/>
-          <w:b/>
-          <w:color w:val="808080" w:themeColor="background1" w:themeShade="80"/>
-        </w:rPr>
-        <w:t xml:space="preserve"> = function(num) {</w:t>
-      </w:r>
-    </w:p>
-    <w:p>
-      <w:pPr>
-        <w:pStyle w:val="Listaszerbekezds"/>
-        <w:spacing w:after="160" w:line="252" w:lineRule="auto"/>
-        <w:contextualSpacing/>
-        <w:rPr>
-          <w:rFonts w:asciiTheme="minorHAnsi" w:hAnsiTheme="minorHAnsi"/>
-          <w:b/>
-          <w:color w:val="808080" w:themeColor="background1" w:themeShade="80"/>
-        </w:rPr>
-      </w:pPr>
-      <w:r>
-        <w:rPr>
-          <w:rFonts w:asciiTheme="minorHAnsi" w:hAnsiTheme="minorHAnsi"/>
-          <w:b/>
-          <w:color w:val="808080" w:themeColor="background1" w:themeShade="80"/>
-        </w:rPr>
-        <w:t xml:space="preserve">    </w:t>
-      </w:r>
-      <w:proofErr w:type="gramStart"/>
-      <w:r>
-        <w:rPr>
-          <w:rFonts w:asciiTheme="minorHAnsi" w:hAnsiTheme="minorHAnsi"/>
-          <w:b/>
-          <w:color w:val="808080" w:themeColor="background1" w:themeShade="80"/>
-        </w:rPr>
-        <w:t>if</w:t>
-      </w:r>
-      <w:proofErr w:type="gramEnd"/>
-      <w:r>
-        <w:rPr>
-          <w:rFonts w:asciiTheme="minorHAnsi" w:hAnsiTheme="minorHAnsi"/>
-          <w:b/>
-          <w:color w:val="808080" w:themeColor="background1" w:themeShade="80"/>
-        </w:rPr>
-        <w:t xml:space="preserve"> (num == 0) {</w:t>
-      </w:r>
-    </w:p>
-    <w:p>
-      <w:pPr>
-        <w:pStyle w:val="Listaszerbekezds"/>
-        <w:spacing w:after="160" w:line="252" w:lineRule="auto"/>
-        <w:contextualSpacing/>
-        <w:rPr>
-          <w:rFonts w:asciiTheme="minorHAnsi" w:hAnsiTheme="minorHAnsi"/>
-          <w:b/>
-          <w:color w:val="808080" w:themeColor="background1" w:themeShade="80"/>
-        </w:rPr>
-      </w:pPr>
-      <w:r>
-        <w:rPr>
-          <w:rFonts w:asciiTheme="minorHAnsi" w:hAnsiTheme="minorHAnsi"/>
-          <w:b/>
-          <w:color w:val="808080" w:themeColor="background1" w:themeShade="80"/>
-        </w:rPr>
-        <w:t xml:space="preserve">      </w:t>
-      </w:r>
-      <w:proofErr w:type="gramStart"/>
-      <w:r>
-        <w:rPr>
-          <w:rFonts w:asciiTheme="minorHAnsi" w:hAnsiTheme="minorHAnsi"/>
-          <w:b/>
-          <w:color w:val="808080" w:themeColor="background1" w:themeShade="80"/>
-        </w:rPr>
-        <w:t>return</w:t>
-      </w:r>
-      <w:proofErr w:type="gramEnd"/>
-      <w:r>
-        <w:rPr>
-          <w:rFonts w:asciiTheme="minorHAnsi" w:hAnsiTheme="minorHAnsi"/>
-          <w:b/>
-          <w:color w:val="808080" w:themeColor="background1" w:themeShade="80"/>
-        </w:rPr>
-        <w:t xml:space="preserve"> 0;</w:t>
+        <w:t>'use strict'</w:t>
+      </w:r>
+    </w:p>
+    <w:p>
+      <w:pPr>
+        <w:pStyle w:val="Listaszerbekezds"/>
+        <w:spacing w:after="160" w:line="252" w:lineRule="auto"/>
+        <w:contextualSpacing/>
+        <w:rPr>
+          <w:rFonts w:asciiTheme="minorHAnsi" w:hAnsiTheme="minorHAnsi"/>
+          <w:b/>
+          <w:color w:val="808080" w:themeColor="background1" w:themeShade="80"/>
+        </w:rPr>
+      </w:pPr>
+    </w:p>
+    <w:p>
+      <w:pPr>
+        <w:pStyle w:val="Listaszerbekezds"/>
+        <w:spacing w:after="160" w:line="252" w:lineRule="auto"/>
+        <w:contextualSpacing/>
+        <w:rPr>
+          <w:rFonts w:asciiTheme="minorHAnsi" w:hAnsiTheme="minorHAnsi"/>
+          <w:b/>
+          <w:color w:val="808080" w:themeColor="background1" w:themeShade="80"/>
+        </w:rPr>
+      </w:pPr>
+      <w:r>
+        <w:rPr>
+          <w:rFonts w:asciiTheme="minorHAnsi" w:hAnsiTheme="minorHAnsi"/>
+          <w:b/>
+          <w:color w:val="808080" w:themeColor="background1" w:themeShade="80"/>
+        </w:rPr>
+        <w:t>const FibonacciCalculator = (function() {</w:t>
+      </w:r>
+    </w:p>
+    <w:p>
+      <w:pPr>
+        <w:pStyle w:val="Listaszerbekezds"/>
+        <w:spacing w:after="160" w:line="252" w:lineRule="auto"/>
+        <w:contextualSpacing/>
+        <w:rPr>
+          <w:rFonts w:asciiTheme="minorHAnsi" w:hAnsiTheme="minorHAnsi"/>
+          <w:b/>
+          <w:color w:val="808080" w:themeColor="background1" w:themeShade="80"/>
+        </w:rPr>
+      </w:pPr>
+      <w:r>
+        <w:rPr>
+          <w:rFonts w:asciiTheme="minorHAnsi" w:hAnsiTheme="minorHAnsi"/>
+          <w:b/>
+          <w:color w:val="808080" w:themeColor="background1" w:themeShade="80"/>
+        </w:rPr>
+        <w:t xml:space="preserve">  let fiboRow = '';</w:t>
+      </w:r>
+    </w:p>
+    <w:p>
+      <w:pPr>
+        <w:pStyle w:val="Listaszerbekezds"/>
+        <w:spacing w:after="160" w:line="252" w:lineRule="auto"/>
+        <w:contextualSpacing/>
+        <w:rPr>
+          <w:rFonts w:asciiTheme="minorHAnsi" w:hAnsiTheme="minorHAnsi"/>
+          <w:b/>
+          <w:color w:val="808080" w:themeColor="background1" w:themeShade="80"/>
+        </w:rPr>
+      </w:pPr>
+    </w:p>
+    <w:p>
+      <w:pPr>
+        <w:pStyle w:val="Listaszerbekezds"/>
+        <w:spacing w:after="160" w:line="252" w:lineRule="auto"/>
+        <w:contextualSpacing/>
+        <w:rPr>
+          <w:rFonts w:asciiTheme="minorHAnsi" w:hAnsiTheme="minorHAnsi"/>
+          <w:b/>
+          <w:color w:val="808080" w:themeColor="background1" w:themeShade="80"/>
+        </w:rPr>
+      </w:pPr>
+      <w:r>
+        <w:rPr>
+          <w:rFonts w:asciiTheme="minorHAnsi" w:hAnsiTheme="minorHAnsi"/>
+          <w:b/>
+          <w:color w:val="808080" w:themeColor="background1" w:themeShade="80"/>
+        </w:rPr>
+        <w:t xml:space="preserve">  const oneFibonacci = function(num) {</w:t>
+      </w:r>
+    </w:p>
+    <w:p>
+      <w:pPr>
+        <w:pStyle w:val="Listaszerbekezds"/>
+        <w:spacing w:after="160" w:line="252" w:lineRule="auto"/>
+        <w:contextualSpacing/>
+        <w:rPr>
+          <w:rFonts w:asciiTheme="minorHAnsi" w:hAnsiTheme="minorHAnsi"/>
+          <w:b/>
+          <w:color w:val="808080" w:themeColor="background1" w:themeShade="80"/>
+        </w:rPr>
+      </w:pPr>
+      <w:r>
+        <w:rPr>
+          <w:rFonts w:asciiTheme="minorHAnsi" w:hAnsiTheme="minorHAnsi"/>
+          <w:b/>
+          <w:color w:val="808080" w:themeColor="background1" w:themeShade="80"/>
+        </w:rPr>
+        <w:t xml:space="preserve">    if (num == 0) {</w:t>
+      </w:r>
+    </w:p>
+    <w:p>
+      <w:pPr>
+        <w:pStyle w:val="Listaszerbekezds"/>
+        <w:spacing w:after="160" w:line="252" w:lineRule="auto"/>
+        <w:contextualSpacing/>
+        <w:rPr>
+          <w:rFonts w:asciiTheme="minorHAnsi" w:hAnsiTheme="minorHAnsi"/>
+          <w:b/>
+          <w:color w:val="808080" w:themeColor="background1" w:themeShade="80"/>
+        </w:rPr>
+      </w:pPr>
+      <w:r>
+        <w:rPr>
+          <w:rFonts w:asciiTheme="minorHAnsi" w:hAnsiTheme="minorHAnsi"/>
+          <w:b/>
+          <w:color w:val="808080" w:themeColor="background1" w:themeShade="80"/>
+        </w:rPr>
+        <w:t xml:space="preserve">      return 0;</w:t>
       </w:r>
     </w:p>
     <w:p>
@@ -2714,63 +2336,27 @@
           <w:b/>
           <w:color w:val="808080" w:themeColor="background1" w:themeShade="80"/>
         </w:rPr>
-        <w:t xml:space="preserve">    </w:t>
-      </w:r>
-      <w:proofErr w:type="gramStart"/>
-      <w:r>
-        <w:rPr>
-          <w:rFonts w:asciiTheme="minorHAnsi" w:hAnsiTheme="minorHAnsi"/>
-          <w:b/>
-          <w:color w:val="808080" w:themeColor="background1" w:themeShade="80"/>
-        </w:rPr>
-        <w:t>if</w:t>
-      </w:r>
-      <w:proofErr w:type="gramEnd"/>
-      <w:r>
-        <w:rPr>
-          <w:rFonts w:asciiTheme="minorHAnsi" w:hAnsiTheme="minorHAnsi"/>
-          <w:b/>
-          <w:color w:val="808080" w:themeColor="background1" w:themeShade="80"/>
-        </w:rPr>
-        <w:t xml:space="preserve"> (num == 1) {</w:t>
-      </w:r>
-    </w:p>
-    <w:p>
-      <w:pPr>
-        <w:pStyle w:val="Listaszerbekezds"/>
-        <w:spacing w:after="160" w:line="252" w:lineRule="auto"/>
-        <w:contextualSpacing/>
-        <w:rPr>
-          <w:rFonts w:asciiTheme="minorHAnsi" w:hAnsiTheme="minorHAnsi"/>
-          <w:b/>
-          <w:color w:val="808080" w:themeColor="background1" w:themeShade="80"/>
-        </w:rPr>
-      </w:pPr>
-      <w:r>
-        <w:rPr>
-          <w:rFonts w:asciiTheme="minorHAnsi" w:hAnsiTheme="minorHAnsi"/>
-          <w:b/>
-          <w:color w:val="808080" w:themeColor="background1" w:themeShade="80"/>
-        </w:rPr>
-        <w:t xml:space="preserve">      </w:t>
-      </w:r>
-      <w:proofErr w:type="gramStart"/>
-      <w:r>
-        <w:rPr>
-          <w:rFonts w:asciiTheme="minorHAnsi" w:hAnsiTheme="minorHAnsi"/>
-          <w:b/>
-          <w:color w:val="808080" w:themeColor="background1" w:themeShade="80"/>
-        </w:rPr>
-        <w:t>return</w:t>
-      </w:r>
-      <w:proofErr w:type="gramEnd"/>
-      <w:r>
-        <w:rPr>
-          <w:rFonts w:asciiTheme="minorHAnsi" w:hAnsiTheme="minorHAnsi"/>
-          <w:b/>
-          <w:color w:val="808080" w:themeColor="background1" w:themeShade="80"/>
-        </w:rPr>
-        <w:t xml:space="preserve"> 1;</w:t>
+        <w:t xml:space="preserve">    if (num == 1) {</w:t>
+      </w:r>
+    </w:p>
+    <w:p>
+      <w:pPr>
+        <w:pStyle w:val="Listaszerbekezds"/>
+        <w:spacing w:after="160" w:line="252" w:lineRule="auto"/>
+        <w:contextualSpacing/>
+        <w:rPr>
+          <w:rFonts w:asciiTheme="minorHAnsi" w:hAnsiTheme="minorHAnsi"/>
+          <w:b/>
+          <w:color w:val="808080" w:themeColor="background1" w:themeShade="80"/>
+        </w:rPr>
+      </w:pPr>
+      <w:r>
+        <w:rPr>
+          <w:rFonts w:asciiTheme="minorHAnsi" w:hAnsiTheme="minorHAnsi"/>
+          <w:b/>
+          <w:color w:val="808080" w:themeColor="background1" w:themeShade="80"/>
+        </w:rPr>
+        <w:t xml:space="preserve">      return 1;</w:t>
       </w:r>
     </w:p>
     <w:p>
@@ -2810,99 +2396,27 @@
           <w:b/>
           <w:color w:val="808080" w:themeColor="background1" w:themeShade="80"/>
         </w:rPr>
-        <w:t xml:space="preserve">    </w:t>
-      </w:r>
-      <w:proofErr w:type="gramStart"/>
-      <w:r>
-        <w:rPr>
-          <w:rFonts w:asciiTheme="minorHAnsi" w:hAnsiTheme="minorHAnsi"/>
-          <w:b/>
-          <w:color w:val="808080" w:themeColor="background1" w:themeShade="80"/>
-        </w:rPr>
-        <w:t>else</w:t>
-      </w:r>
-      <w:proofErr w:type="gramEnd"/>
-      <w:r>
-        <w:rPr>
-          <w:rFonts w:asciiTheme="minorHAnsi" w:hAnsiTheme="minorHAnsi"/>
-          <w:b/>
-          <w:color w:val="808080" w:themeColor="background1" w:themeShade="80"/>
-        </w:rPr>
-        <w:t xml:space="preserve"> {</w:t>
-      </w:r>
-    </w:p>
-    <w:p>
-      <w:pPr>
-        <w:pStyle w:val="Listaszerbekezds"/>
-        <w:spacing w:after="160" w:line="252" w:lineRule="auto"/>
-        <w:contextualSpacing/>
-        <w:rPr>
-          <w:rFonts w:asciiTheme="minorHAnsi" w:hAnsiTheme="minorHAnsi"/>
-          <w:b/>
-          <w:color w:val="808080" w:themeColor="background1" w:themeShade="80"/>
-        </w:rPr>
-      </w:pPr>
-      <w:r>
-        <w:rPr>
-          <w:rFonts w:asciiTheme="minorHAnsi" w:hAnsiTheme="minorHAnsi"/>
-          <w:b/>
-          <w:color w:val="808080" w:themeColor="background1" w:themeShade="80"/>
-        </w:rPr>
-        <w:t xml:space="preserve">      </w:t>
-      </w:r>
-      <w:proofErr w:type="gramStart"/>
-      <w:r>
-        <w:rPr>
-          <w:rFonts w:asciiTheme="minorHAnsi" w:hAnsiTheme="minorHAnsi"/>
-          <w:b/>
-          <w:color w:val="808080" w:themeColor="background1" w:themeShade="80"/>
-        </w:rPr>
-        <w:t>return</w:t>
-      </w:r>
-      <w:proofErr w:type="gramEnd"/>
-      <w:r>
-        <w:rPr>
-          <w:rFonts w:asciiTheme="minorHAnsi" w:hAnsiTheme="minorHAnsi"/>
-          <w:b/>
-          <w:color w:val="808080" w:themeColor="background1" w:themeShade="80"/>
-        </w:rPr>
-        <w:t xml:space="preserve"> </w:t>
-      </w:r>
-      <w:proofErr w:type="spellStart"/>
-      <w:r>
-        <w:rPr>
-          <w:rFonts w:asciiTheme="minorHAnsi" w:hAnsiTheme="minorHAnsi"/>
-          <w:b/>
-          <w:color w:val="808080" w:themeColor="background1" w:themeShade="80"/>
-        </w:rPr>
-        <w:t>oneFibonacci</w:t>
-      </w:r>
-      <w:proofErr w:type="spellEnd"/>
-      <w:r>
-        <w:rPr>
-          <w:rFonts w:asciiTheme="minorHAnsi" w:hAnsiTheme="minorHAnsi"/>
-          <w:b/>
-          <w:color w:val="808080" w:themeColor="background1" w:themeShade="80"/>
-        </w:rPr>
-        <w:t xml:space="preserve">(num - 1) + </w:t>
-      </w:r>
-      <w:proofErr w:type="spellStart"/>
-      <w:r>
-        <w:rPr>
-          <w:rFonts w:asciiTheme="minorHAnsi" w:hAnsiTheme="minorHAnsi"/>
-          <w:b/>
-          <w:color w:val="808080" w:themeColor="background1" w:themeShade="80"/>
-        </w:rPr>
-        <w:t>oneFibonacci</w:t>
-      </w:r>
-      <w:proofErr w:type="spellEnd"/>
-      <w:r>
-        <w:rPr>
-          <w:rFonts w:asciiTheme="minorHAnsi" w:hAnsiTheme="minorHAnsi"/>
-          <w:b/>
-          <w:color w:val="808080" w:themeColor="background1" w:themeShade="80"/>
-        </w:rPr>
-        <w:t>(num - 2);</w:t>
+        <w:t xml:space="preserve">    else {</w:t>
+      </w:r>
+    </w:p>
+    <w:p>
+      <w:pPr>
+        <w:pStyle w:val="Listaszerbekezds"/>
+        <w:spacing w:after="160" w:line="252" w:lineRule="auto"/>
+        <w:contextualSpacing/>
+        <w:rPr>
+          <w:rFonts w:asciiTheme="minorHAnsi" w:hAnsiTheme="minorHAnsi"/>
+          <w:b/>
+          <w:color w:val="808080" w:themeColor="background1" w:themeShade="80"/>
+        </w:rPr>
+      </w:pPr>
+      <w:r>
+        <w:rPr>
+          <w:rFonts w:asciiTheme="minorHAnsi" w:hAnsiTheme="minorHAnsi"/>
+          <w:b/>
+          <w:color w:val="808080" w:themeColor="background1" w:themeShade="80"/>
+        </w:rPr>
+        <w:t xml:space="preserve">      return oneFibonacci(num - 1) + oneFibonacci(num - 2);</w:t>
       </w:r>
     </w:p>
     <w:p>
@@ -2974,223 +2488,59 @@
           <w:b/>
           <w:color w:val="808080" w:themeColor="background1" w:themeShade="80"/>
         </w:rPr>
-        <w:t xml:space="preserve">  </w:t>
-      </w:r>
-      <w:proofErr w:type="gramStart"/>
-      <w:r>
-        <w:rPr>
-          <w:rFonts w:asciiTheme="minorHAnsi" w:hAnsiTheme="minorHAnsi"/>
-          <w:b/>
-          <w:color w:val="808080" w:themeColor="background1" w:themeShade="80"/>
-        </w:rPr>
-        <w:t>const</w:t>
-      </w:r>
-      <w:proofErr w:type="gramEnd"/>
-      <w:r>
-        <w:rPr>
-          <w:rFonts w:asciiTheme="minorHAnsi" w:hAnsiTheme="minorHAnsi"/>
-          <w:b/>
-          <w:color w:val="808080" w:themeColor="background1" w:themeShade="80"/>
-        </w:rPr>
-        <w:t xml:space="preserve"> </w:t>
-      </w:r>
-      <w:proofErr w:type="spellStart"/>
-      <w:r>
-        <w:rPr>
-          <w:rFonts w:asciiTheme="minorHAnsi" w:hAnsiTheme="minorHAnsi"/>
-          <w:b/>
-          <w:color w:val="808080" w:themeColor="background1" w:themeShade="80"/>
-        </w:rPr>
-        <w:t>stringifier</w:t>
-      </w:r>
-      <w:proofErr w:type="spellEnd"/>
-      <w:r>
-        <w:rPr>
-          <w:rFonts w:asciiTheme="minorHAnsi" w:hAnsiTheme="minorHAnsi"/>
-          <w:b/>
-          <w:color w:val="808080" w:themeColor="background1" w:themeShade="80"/>
-        </w:rPr>
-        <w:t xml:space="preserve"> = function(number) {</w:t>
-      </w:r>
-    </w:p>
-    <w:p>
-      <w:pPr>
-        <w:pStyle w:val="Listaszerbekezds"/>
-        <w:spacing w:after="160" w:line="252" w:lineRule="auto"/>
-        <w:contextualSpacing/>
-        <w:rPr>
-          <w:rFonts w:asciiTheme="minorHAnsi" w:hAnsiTheme="minorHAnsi"/>
-          <w:b/>
-          <w:color w:val="808080" w:themeColor="background1" w:themeShade="80"/>
-        </w:rPr>
-      </w:pPr>
-    </w:p>
-    <w:p>
-      <w:pPr>
-        <w:pStyle w:val="Listaszerbekezds"/>
-        <w:spacing w:after="160" w:line="252" w:lineRule="auto"/>
-        <w:contextualSpacing/>
-        <w:rPr>
-          <w:rFonts w:asciiTheme="minorHAnsi" w:hAnsiTheme="minorHAnsi"/>
-          <w:b/>
-          <w:color w:val="808080" w:themeColor="background1" w:themeShade="80"/>
-        </w:rPr>
-      </w:pPr>
-      <w:r>
-        <w:rPr>
-          <w:rFonts w:asciiTheme="minorHAnsi" w:hAnsiTheme="minorHAnsi"/>
-          <w:b/>
-          <w:color w:val="808080" w:themeColor="background1" w:themeShade="80"/>
-        </w:rPr>
-        <w:t xml:space="preserve">  </w:t>
-      </w:r>
-      <w:proofErr w:type="gramStart"/>
-      <w:r>
-        <w:rPr>
-          <w:rFonts w:asciiTheme="minorHAnsi" w:hAnsiTheme="minorHAnsi"/>
-          <w:b/>
-          <w:color w:val="808080" w:themeColor="background1" w:themeShade="80"/>
-        </w:rPr>
-        <w:t>for(</w:t>
-      </w:r>
-      <w:proofErr w:type="gramEnd"/>
-      <w:r>
-        <w:rPr>
-          <w:rFonts w:asciiTheme="minorHAnsi" w:hAnsiTheme="minorHAnsi"/>
-          <w:b/>
-          <w:color w:val="808080" w:themeColor="background1" w:themeShade="80"/>
-        </w:rPr>
-        <w:t xml:space="preserve"> let </w:t>
-      </w:r>
-      <w:proofErr w:type="spellStart"/>
-      <w:r>
-        <w:rPr>
-          <w:rFonts w:asciiTheme="minorHAnsi" w:hAnsiTheme="minorHAnsi"/>
-          <w:b/>
-          <w:color w:val="808080" w:themeColor="background1" w:themeShade="80"/>
-        </w:rPr>
-        <w:t>i</w:t>
-      </w:r>
-      <w:proofErr w:type="spellEnd"/>
-      <w:r>
-        <w:rPr>
-          <w:rFonts w:asciiTheme="minorHAnsi" w:hAnsiTheme="minorHAnsi"/>
-          <w:b/>
-          <w:color w:val="808080" w:themeColor="background1" w:themeShade="80"/>
-        </w:rPr>
-        <w:t xml:space="preserve"> = 0; </w:t>
-      </w:r>
-      <w:proofErr w:type="spellStart"/>
-      <w:r>
-        <w:rPr>
-          <w:rFonts w:asciiTheme="minorHAnsi" w:hAnsiTheme="minorHAnsi"/>
-          <w:b/>
-          <w:color w:val="808080" w:themeColor="background1" w:themeShade="80"/>
-        </w:rPr>
-        <w:t>i</w:t>
-      </w:r>
-      <w:proofErr w:type="spellEnd"/>
-      <w:r>
-        <w:rPr>
-          <w:rFonts w:asciiTheme="minorHAnsi" w:hAnsiTheme="minorHAnsi"/>
-          <w:b/>
-          <w:color w:val="808080" w:themeColor="background1" w:themeShade="80"/>
-        </w:rPr>
-        <w:t xml:space="preserve"> &lt; number; </w:t>
-      </w:r>
-      <w:proofErr w:type="spellStart"/>
-      <w:r>
-        <w:rPr>
-          <w:rFonts w:asciiTheme="minorHAnsi" w:hAnsiTheme="minorHAnsi"/>
-          <w:b/>
-          <w:color w:val="808080" w:themeColor="background1" w:themeShade="80"/>
-        </w:rPr>
-        <w:t>i</w:t>
-      </w:r>
-      <w:proofErr w:type="spellEnd"/>
-      <w:r>
-        <w:rPr>
-          <w:rFonts w:asciiTheme="minorHAnsi" w:hAnsiTheme="minorHAnsi"/>
-          <w:b/>
-          <w:color w:val="808080" w:themeColor="background1" w:themeShade="80"/>
-        </w:rPr>
-        <w:t xml:space="preserve"> += 1) {</w:t>
-      </w:r>
-    </w:p>
-    <w:p>
-      <w:pPr>
-        <w:pStyle w:val="Listaszerbekezds"/>
-        <w:spacing w:after="160" w:line="252" w:lineRule="auto"/>
-        <w:contextualSpacing/>
-        <w:rPr>
-          <w:rFonts w:asciiTheme="minorHAnsi" w:hAnsiTheme="minorHAnsi"/>
-          <w:b/>
-          <w:color w:val="808080" w:themeColor="background1" w:themeShade="80"/>
-        </w:rPr>
-      </w:pPr>
-      <w:r>
-        <w:rPr>
-          <w:rFonts w:asciiTheme="minorHAnsi" w:hAnsiTheme="minorHAnsi"/>
-          <w:b/>
-          <w:color w:val="808080" w:themeColor="background1" w:themeShade="80"/>
-        </w:rPr>
-        <w:t xml:space="preserve">    </w:t>
-      </w:r>
-      <w:proofErr w:type="spellStart"/>
-      <w:proofErr w:type="gramStart"/>
-      <w:r>
-        <w:rPr>
-          <w:rFonts w:asciiTheme="minorHAnsi" w:hAnsiTheme="minorHAnsi"/>
-          <w:b/>
-          <w:color w:val="808080" w:themeColor="background1" w:themeShade="80"/>
-        </w:rPr>
-        <w:t>fiboRow</w:t>
-      </w:r>
-      <w:proofErr w:type="spellEnd"/>
-      <w:proofErr w:type="gramEnd"/>
-      <w:r>
-        <w:rPr>
-          <w:rFonts w:asciiTheme="minorHAnsi" w:hAnsiTheme="minorHAnsi"/>
-          <w:b/>
-          <w:color w:val="808080" w:themeColor="background1" w:themeShade="80"/>
-        </w:rPr>
-        <w:t xml:space="preserve"> += </w:t>
-      </w:r>
-      <w:proofErr w:type="spellStart"/>
-      <w:r>
-        <w:rPr>
-          <w:rFonts w:asciiTheme="minorHAnsi" w:hAnsiTheme="minorHAnsi"/>
-          <w:b/>
-          <w:color w:val="808080" w:themeColor="background1" w:themeShade="80"/>
-        </w:rPr>
-        <w:t>oneFibonacci</w:t>
-      </w:r>
-      <w:proofErr w:type="spellEnd"/>
-      <w:r>
-        <w:rPr>
-          <w:rFonts w:asciiTheme="minorHAnsi" w:hAnsiTheme="minorHAnsi"/>
-          <w:b/>
-          <w:color w:val="808080" w:themeColor="background1" w:themeShade="80"/>
-        </w:rPr>
-        <w:t>(</w:t>
-      </w:r>
-      <w:proofErr w:type="spellStart"/>
-      <w:r>
-        <w:rPr>
-          <w:rFonts w:asciiTheme="minorHAnsi" w:hAnsiTheme="minorHAnsi"/>
-          <w:b/>
-          <w:color w:val="808080" w:themeColor="background1" w:themeShade="80"/>
-        </w:rPr>
-        <w:t>i</w:t>
-      </w:r>
-      <w:proofErr w:type="spellEnd"/>
-      <w:r>
-        <w:rPr>
-          <w:rFonts w:asciiTheme="minorHAnsi" w:hAnsiTheme="minorHAnsi"/>
-          <w:b/>
-          <w:color w:val="808080" w:themeColor="background1" w:themeShade="80"/>
-        </w:rPr>
-        <w:t>) + ', ';</w:t>
+        <w:t xml:space="preserve">  const stringifier = function(number) {</w:t>
+      </w:r>
+    </w:p>
+    <w:p>
+      <w:pPr>
+        <w:pStyle w:val="Listaszerbekezds"/>
+        <w:spacing w:after="160" w:line="252" w:lineRule="auto"/>
+        <w:contextualSpacing/>
+        <w:rPr>
+          <w:rFonts w:asciiTheme="minorHAnsi" w:hAnsiTheme="minorHAnsi"/>
+          <w:b/>
+          <w:color w:val="808080" w:themeColor="background1" w:themeShade="80"/>
+        </w:rPr>
+      </w:pPr>
+    </w:p>
+    <w:p>
+      <w:pPr>
+        <w:pStyle w:val="Listaszerbekezds"/>
+        <w:spacing w:after="160" w:line="252" w:lineRule="auto"/>
+        <w:contextualSpacing/>
+        <w:rPr>
+          <w:rFonts w:asciiTheme="minorHAnsi" w:hAnsiTheme="minorHAnsi"/>
+          <w:b/>
+          <w:color w:val="808080" w:themeColor="background1" w:themeShade="80"/>
+        </w:rPr>
+      </w:pPr>
+      <w:r>
+        <w:rPr>
+          <w:rFonts w:asciiTheme="minorHAnsi" w:hAnsiTheme="minorHAnsi"/>
+          <w:b/>
+          <w:color w:val="808080" w:themeColor="background1" w:themeShade="80"/>
+        </w:rPr>
+        <w:t xml:space="preserve">  for( let i = 0; i &lt; number; i += 1) {</w:t>
+      </w:r>
+    </w:p>
+    <w:p>
+      <w:pPr>
+        <w:pStyle w:val="Listaszerbekezds"/>
+        <w:spacing w:after="160" w:line="252" w:lineRule="auto"/>
+        <w:contextualSpacing/>
+        <w:rPr>
+          <w:rFonts w:asciiTheme="minorHAnsi" w:hAnsiTheme="minorHAnsi"/>
+          <w:b/>
+          <w:color w:val="808080" w:themeColor="background1" w:themeShade="80"/>
+        </w:rPr>
+      </w:pPr>
+      <w:r>
+        <w:rPr>
+          <w:rFonts w:asciiTheme="minorHAnsi" w:hAnsiTheme="minorHAnsi"/>
+          <w:b/>
+          <w:color w:val="808080" w:themeColor="background1" w:themeShade="80"/>
+        </w:rPr>
+        <w:t xml:space="preserve">    fiboRow += oneFibonacci(i) + ', ';</w:t>
       </w:r>
     </w:p>
     <w:p>
@@ -3230,93 +2580,27 @@
           <w:b/>
           <w:color w:val="808080" w:themeColor="background1" w:themeShade="80"/>
         </w:rPr>
-        <w:t xml:space="preserve">  </w:t>
-      </w:r>
-      <w:proofErr w:type="spellStart"/>
-      <w:proofErr w:type="gramStart"/>
-      <w:r>
-        <w:rPr>
-          <w:rFonts w:asciiTheme="minorHAnsi" w:hAnsiTheme="minorHAnsi"/>
-          <w:b/>
-          <w:color w:val="808080" w:themeColor="background1" w:themeShade="80"/>
-        </w:rPr>
-        <w:t>fiboRow</w:t>
-      </w:r>
-      <w:proofErr w:type="spellEnd"/>
-      <w:proofErr w:type="gramEnd"/>
-      <w:r>
-        <w:rPr>
-          <w:rFonts w:asciiTheme="minorHAnsi" w:hAnsiTheme="minorHAnsi"/>
-          <w:b/>
-          <w:color w:val="808080" w:themeColor="background1" w:themeShade="80"/>
-        </w:rPr>
-        <w:t xml:space="preserve"> = </w:t>
-      </w:r>
-      <w:proofErr w:type="spellStart"/>
-      <w:r>
-        <w:rPr>
-          <w:rFonts w:asciiTheme="minorHAnsi" w:hAnsiTheme="minorHAnsi"/>
-          <w:b/>
-          <w:color w:val="808080" w:themeColor="background1" w:themeShade="80"/>
-        </w:rPr>
-        <w:t>fiboRow.slice</w:t>
-      </w:r>
-      <w:proofErr w:type="spellEnd"/>
-      <w:r>
-        <w:rPr>
-          <w:rFonts w:asciiTheme="minorHAnsi" w:hAnsiTheme="minorHAnsi"/>
-          <w:b/>
-          <w:color w:val="808080" w:themeColor="background1" w:themeShade="80"/>
-        </w:rPr>
-        <w:t>(0, -2);</w:t>
-      </w:r>
-    </w:p>
-    <w:p>
-      <w:pPr>
-        <w:pStyle w:val="Listaszerbekezds"/>
-        <w:spacing w:after="160" w:line="252" w:lineRule="auto"/>
-        <w:contextualSpacing/>
-        <w:rPr>
-          <w:rFonts w:asciiTheme="minorHAnsi" w:hAnsiTheme="minorHAnsi"/>
-          <w:b/>
-          <w:color w:val="808080" w:themeColor="background1" w:themeShade="80"/>
-        </w:rPr>
-      </w:pPr>
-      <w:r>
-        <w:rPr>
-          <w:rFonts w:asciiTheme="minorHAnsi" w:hAnsiTheme="minorHAnsi"/>
-          <w:b/>
-          <w:color w:val="808080" w:themeColor="background1" w:themeShade="80"/>
-        </w:rPr>
-        <w:t xml:space="preserve">  </w:t>
-      </w:r>
-      <w:proofErr w:type="gramStart"/>
-      <w:r>
-        <w:rPr>
-          <w:rFonts w:asciiTheme="minorHAnsi" w:hAnsiTheme="minorHAnsi"/>
-          <w:b/>
-          <w:color w:val="808080" w:themeColor="background1" w:themeShade="80"/>
-        </w:rPr>
-        <w:t>console.log(</w:t>
-      </w:r>
-      <w:proofErr w:type="spellStart"/>
-      <w:proofErr w:type="gramEnd"/>
-      <w:r>
-        <w:rPr>
-          <w:rFonts w:asciiTheme="minorHAnsi" w:hAnsiTheme="minorHAnsi"/>
-          <w:b/>
-          <w:color w:val="808080" w:themeColor="background1" w:themeShade="80"/>
-        </w:rPr>
-        <w:t>fiboRow</w:t>
-      </w:r>
-      <w:proofErr w:type="spellEnd"/>
-      <w:r>
-        <w:rPr>
-          <w:rFonts w:asciiTheme="minorHAnsi" w:hAnsiTheme="minorHAnsi"/>
-          <w:b/>
-          <w:color w:val="808080" w:themeColor="background1" w:themeShade="80"/>
-        </w:rPr>
-        <w:t>);</w:t>
+        <w:t xml:space="preserve">  fiboRow = fiboRow.slice(0, -2);</w:t>
+      </w:r>
+    </w:p>
+    <w:p>
+      <w:pPr>
+        <w:pStyle w:val="Listaszerbekezds"/>
+        <w:spacing w:after="160" w:line="252" w:lineRule="auto"/>
+        <w:contextualSpacing/>
+        <w:rPr>
+          <w:rFonts w:asciiTheme="minorHAnsi" w:hAnsiTheme="minorHAnsi"/>
+          <w:b/>
+          <w:color w:val="808080" w:themeColor="background1" w:themeShade="80"/>
+        </w:rPr>
+      </w:pPr>
+      <w:r>
+        <w:rPr>
+          <w:rFonts w:asciiTheme="minorHAnsi" w:hAnsiTheme="minorHAnsi"/>
+          <w:b/>
+          <w:color w:val="808080" w:themeColor="background1" w:themeShade="80"/>
+        </w:rPr>
+        <w:t xml:space="preserve">  console.log(fiboRow);</w:t>
       </w:r>
     </w:p>
     <w:p>
@@ -3368,76 +2652,28 @@
           <w:b/>
           <w:color w:val="808080" w:themeColor="background1" w:themeShade="80"/>
         </w:rPr>
-        <w:t xml:space="preserve">  </w:t>
-      </w:r>
-      <w:proofErr w:type="gramStart"/>
-      <w:r>
-        <w:rPr>
-          <w:rFonts w:asciiTheme="minorHAnsi" w:hAnsiTheme="minorHAnsi"/>
-          <w:b/>
-          <w:color w:val="808080" w:themeColor="background1" w:themeShade="80"/>
-        </w:rPr>
-        <w:t>return</w:t>
-      </w:r>
-      <w:proofErr w:type="gramEnd"/>
-      <w:r>
-        <w:rPr>
-          <w:rFonts w:asciiTheme="minorHAnsi" w:hAnsiTheme="minorHAnsi"/>
-          <w:b/>
-          <w:color w:val="808080" w:themeColor="background1" w:themeShade="80"/>
-        </w:rPr>
-        <w:t xml:space="preserve"> {</w:t>
-      </w:r>
-    </w:p>
-    <w:p>
-      <w:pPr>
-        <w:pStyle w:val="Listaszerbekezds"/>
-        <w:spacing w:after="160" w:line="252" w:lineRule="auto"/>
-        <w:contextualSpacing/>
-        <w:rPr>
-          <w:rFonts w:asciiTheme="minorHAnsi" w:hAnsiTheme="minorHAnsi"/>
-          <w:b/>
-          <w:color w:val="808080" w:themeColor="background1" w:themeShade="80"/>
-        </w:rPr>
-      </w:pPr>
-      <w:r>
-        <w:rPr>
-          <w:rFonts w:asciiTheme="minorHAnsi" w:hAnsiTheme="minorHAnsi"/>
-          <w:b/>
-          <w:color w:val="808080" w:themeColor="background1" w:themeShade="80"/>
-        </w:rPr>
-        <w:t xml:space="preserve">      </w:t>
-      </w:r>
-      <w:proofErr w:type="spellStart"/>
-      <w:proofErr w:type="gramStart"/>
-      <w:r>
-        <w:rPr>
-          <w:rFonts w:asciiTheme="minorHAnsi" w:hAnsiTheme="minorHAnsi"/>
-          <w:b/>
-          <w:color w:val="808080" w:themeColor="background1" w:themeShade="80"/>
-        </w:rPr>
-        <w:t>stringifier</w:t>
-      </w:r>
-      <w:proofErr w:type="spellEnd"/>
-      <w:proofErr w:type="gramEnd"/>
-      <w:r>
-        <w:rPr>
-          <w:rFonts w:asciiTheme="minorHAnsi" w:hAnsiTheme="minorHAnsi"/>
-          <w:b/>
-          <w:color w:val="808080" w:themeColor="background1" w:themeShade="80"/>
-        </w:rPr>
-        <w:t xml:space="preserve">: </w:t>
-      </w:r>
-      <w:proofErr w:type="spellStart"/>
-      <w:r>
-        <w:rPr>
-          <w:rFonts w:asciiTheme="minorHAnsi" w:hAnsiTheme="minorHAnsi"/>
-          <w:b/>
-          <w:color w:val="808080" w:themeColor="background1" w:themeShade="80"/>
-        </w:rPr>
-        <w:t>stringifier</w:t>
-      </w:r>
-      <w:proofErr w:type="spellEnd"/>
+        <w:t xml:space="preserve">  return {</w:t>
+      </w:r>
+    </w:p>
+    <w:p>
+      <w:pPr>
+        <w:pStyle w:val="Listaszerbekezds"/>
+        <w:spacing w:after="160" w:line="252" w:lineRule="auto"/>
+        <w:contextualSpacing/>
+        <w:rPr>
+          <w:rFonts w:asciiTheme="minorHAnsi" w:hAnsiTheme="minorHAnsi"/>
+          <w:b/>
+          <w:color w:val="808080" w:themeColor="background1" w:themeShade="80"/>
+        </w:rPr>
+      </w:pPr>
+      <w:r>
+        <w:rPr>
+          <w:rFonts w:asciiTheme="minorHAnsi" w:hAnsiTheme="minorHAnsi"/>
+          <w:b/>
+          <w:color w:val="808080" w:themeColor="background1" w:themeShade="80"/>
+        </w:rPr>
+        <w:t xml:space="preserve">      stringifier: stringifier</w:t>
+      </w:r>
     </w:p>
     <w:p>
       <w:pPr>
@@ -3514,33 +2750,13 @@
           <w:color w:val="808080" w:themeColor="background1" w:themeShade="80"/>
         </w:rPr>
       </w:pPr>
-      <w:proofErr w:type="spellStart"/>
-      <w:proofErr w:type="gramStart"/>
-      <w:r>
-        <w:rPr>
-          <w:rFonts w:asciiTheme="minorHAnsi" w:hAnsiTheme="minorHAnsi"/>
-          <w:b/>
-          <w:color w:val="808080" w:themeColor="background1" w:themeShade="80"/>
-        </w:rPr>
-        <w:t>FibonacciCalculator.stringifier</w:t>
-      </w:r>
-      <w:proofErr w:type="spellEnd"/>
-      <w:r>
-        <w:rPr>
-          <w:rFonts w:asciiTheme="minorHAnsi" w:hAnsiTheme="minorHAnsi"/>
-          <w:b/>
-          <w:color w:val="808080" w:themeColor="background1" w:themeShade="80"/>
-        </w:rPr>
-        <w:t>(</w:t>
-      </w:r>
-      <w:proofErr w:type="gramEnd"/>
-      <w:r>
-        <w:rPr>
-          <w:rFonts w:asciiTheme="minorHAnsi" w:hAnsiTheme="minorHAnsi"/>
-          <w:b/>
-          <w:color w:val="808080" w:themeColor="background1" w:themeShade="80"/>
-        </w:rPr>
-        <w:t>100);</w:t>
+      <w:r>
+        <w:rPr>
+          <w:rFonts w:asciiTheme="minorHAnsi" w:hAnsiTheme="minorHAnsi"/>
+          <w:b/>
+          <w:color w:val="808080" w:themeColor="background1" w:themeShade="80"/>
+        </w:rPr>
+        <w:t>FibonacciCalculator.stringifier(100);</w:t>
       </w:r>
     </w:p>
     <w:p>
@@ -3689,18 +2905,8 @@
           <w:b/>
           <w:color w:val="808080" w:themeColor="background1" w:themeShade="80"/>
         </w:rPr>
-        <w:t>)</w:t>
-      </w:r>
-      <w:proofErr w:type="gramStart"/>
-      <w:r>
-        <w:rPr>
-          <w:rFonts w:asciiTheme="minorHAnsi" w:hAnsiTheme="minorHAnsi"/>
-          <w:b/>
-          <w:color w:val="808080" w:themeColor="background1" w:themeShade="80"/>
-        </w:rPr>
-        <w:t>,(</w:t>
-      </w:r>
-      <w:proofErr w:type="gramEnd"/>
+        <w:t>),(</w:t>
+      </w:r>
       <w:r>
         <w:rPr>
           <w:rFonts w:asciiTheme="minorHAnsi" w:hAnsiTheme="minorHAnsi"/>
@@ -3807,53 +3013,15 @@
           <w:i/>
           <w:color w:val="808080" w:themeColor="background1" w:themeShade="80"/>
         </w:rPr>
-        <w:t>T</w:t>
-      </w:r>
-      <w:proofErr w:type="gramStart"/>
-      <w:r>
-        <w:rPr>
-          <w:rFonts w:asciiTheme="minorHAnsi" w:hAnsiTheme="minorHAnsi"/>
-          <w:b/>
-          <w:i/>
-          <w:color w:val="808080" w:themeColor="background1" w:themeShade="80"/>
-        </w:rPr>
-        <w:t>=(</w:t>
-      </w:r>
-      <w:proofErr w:type="gramEnd"/>
-      <w:r>
-        <w:rPr>
-          <w:rFonts w:asciiTheme="minorHAnsi" w:hAnsiTheme="minorHAnsi"/>
-          <w:b/>
-          <w:i/>
-          <w:color w:val="808080" w:themeColor="background1" w:themeShade="80"/>
-        </w:rPr>
-        <w:t>a*ma)/2</w:t>
-      </w:r>
-      <w:r>
-        <w:rPr>
-          <w:rFonts w:asciiTheme="minorHAnsi" w:hAnsiTheme="minorHAnsi"/>
-          <w:b/>
-          <w:color w:val="808080" w:themeColor="background1" w:themeShade="80"/>
-        </w:rPr>
-        <w:t xml:space="preserve">. If the lengths of the three sides are given, you can use the </w:t>
-      </w:r>
-      <w:proofErr w:type="spellStart"/>
-      <w:r>
-        <w:rPr>
-          <w:rFonts w:asciiTheme="minorHAnsi" w:hAnsiTheme="minorHAnsi"/>
-          <w:b/>
-          <w:color w:val="808080" w:themeColor="background1" w:themeShade="80"/>
-        </w:rPr>
-        <w:t>Hérón</w:t>
-      </w:r>
-      <w:proofErr w:type="spellEnd"/>
-      <w:r>
-        <w:rPr>
-          <w:rFonts w:asciiTheme="minorHAnsi" w:hAnsiTheme="minorHAnsi"/>
-          <w:b/>
-          <w:color w:val="808080" w:themeColor="background1" w:themeShade="80"/>
-        </w:rPr>
-        <w:t xml:space="preserve"> formula:</w:t>
+        <w:t>T=(a*ma)/2</w:t>
+      </w:r>
+      <w:r>
+        <w:rPr>
+          <w:rFonts w:asciiTheme="minorHAnsi" w:hAnsiTheme="minorHAnsi"/>
+          <w:b/>
+          <w:color w:val="808080" w:themeColor="background1" w:themeShade="80"/>
+        </w:rPr>
+        <w:t>. If the lengths of the three sides are given, you can use the Hérón formula:</w:t>
       </w:r>
       <w:r>
         <w:rPr>
@@ -3901,25 +3069,7 @@
           <w:b/>
           <w:color w:val="808080" w:themeColor="background1" w:themeShade="80"/>
         </w:rPr>
-        <w:t>^ )  where s=(</w:t>
-      </w:r>
-      <w:proofErr w:type="spellStart"/>
-      <w:r>
-        <w:rPr>
-          <w:rFonts w:asciiTheme="minorHAnsi" w:hAnsiTheme="minorHAnsi"/>
-          <w:b/>
-          <w:color w:val="808080" w:themeColor="background1" w:themeShade="80"/>
-        </w:rPr>
-        <w:t>a+b+c</w:t>
-      </w:r>
-      <w:proofErr w:type="spellEnd"/>
-      <w:r>
-        <w:rPr>
-          <w:rFonts w:asciiTheme="minorHAnsi" w:hAnsiTheme="minorHAnsi"/>
-          <w:b/>
-          <w:color w:val="808080" w:themeColor="background1" w:themeShade="80"/>
-        </w:rPr>
-        <w:t>)/2</w:t>
+        <w:t>^ )  where s=(a+b+c)/2</w:t>
       </w:r>
     </w:p>
     <w:p>
@@ -4101,379 +3251,177 @@
           <w:color w:val="808080" w:themeColor="background1" w:themeShade="80"/>
         </w:rPr>
       </w:pPr>
-      <w:proofErr w:type="spellStart"/>
-      <w:proofErr w:type="gramStart"/>
-      <w:r>
-        <w:rPr>
-          <w:rFonts w:asciiTheme="minorHAnsi" w:hAnsiTheme="minorHAnsi"/>
-          <w:b/>
-          <w:color w:val="808080" w:themeColor="background1" w:themeShade="80"/>
-        </w:rPr>
-        <w:t>bool</w:t>
-      </w:r>
-      <w:proofErr w:type="spellEnd"/>
-      <w:proofErr w:type="gramEnd"/>
-      <w:r>
-        <w:rPr>
-          <w:rFonts w:asciiTheme="minorHAnsi" w:hAnsiTheme="minorHAnsi"/>
-          <w:b/>
-          <w:color w:val="808080" w:themeColor="background1" w:themeShade="80"/>
-        </w:rPr>
-        <w:t xml:space="preserve"> </w:t>
-      </w:r>
-      <w:proofErr w:type="spellStart"/>
-      <w:r>
-        <w:rPr>
-          <w:rFonts w:asciiTheme="minorHAnsi" w:hAnsiTheme="minorHAnsi"/>
-          <w:b/>
-          <w:color w:val="808080" w:themeColor="background1" w:themeShade="80"/>
-        </w:rPr>
-        <w:t>IsEven</w:t>
-      </w:r>
-      <w:proofErr w:type="spellEnd"/>
-      <w:r>
-        <w:rPr>
-          <w:rFonts w:asciiTheme="minorHAnsi" w:hAnsiTheme="minorHAnsi"/>
-          <w:b/>
-          <w:color w:val="808080" w:themeColor="background1" w:themeShade="80"/>
-        </w:rPr>
-        <w:t>(</w:t>
-      </w:r>
-      <w:proofErr w:type="spellStart"/>
-      <w:r>
-        <w:rPr>
-          <w:rFonts w:asciiTheme="minorHAnsi" w:hAnsiTheme="minorHAnsi"/>
-          <w:b/>
-          <w:color w:val="808080" w:themeColor="background1" w:themeShade="80"/>
-        </w:rPr>
-        <w:t>int</w:t>
-      </w:r>
-      <w:proofErr w:type="spellEnd"/>
-      <w:r>
-        <w:rPr>
-          <w:rFonts w:asciiTheme="minorHAnsi" w:hAnsiTheme="minorHAnsi"/>
-          <w:b/>
-          <w:color w:val="808080" w:themeColor="background1" w:themeShade="80"/>
-        </w:rPr>
-        <w:t xml:space="preserve"> number)</w:t>
-      </w:r>
-    </w:p>
-    <w:p>
-      <w:pPr>
-        <w:pStyle w:val="Listaszerbekezds"/>
-        <w:spacing w:after="160" w:line="252" w:lineRule="auto"/>
-        <w:contextualSpacing/>
-        <w:rPr>
-          <w:rFonts w:asciiTheme="minorHAnsi" w:hAnsiTheme="minorHAnsi"/>
-          <w:b/>
-          <w:color w:val="808080" w:themeColor="background1" w:themeShade="80"/>
-        </w:rPr>
-      </w:pPr>
-    </w:p>
-    <w:p>
-      <w:pPr>
-        <w:pStyle w:val="Listaszerbekezds"/>
-        <w:spacing w:after="160" w:line="252" w:lineRule="auto"/>
-        <w:contextualSpacing/>
-        <w:rPr>
-          <w:rFonts w:asciiTheme="minorHAnsi" w:hAnsiTheme="minorHAnsi"/>
-          <w:b/>
-          <w:color w:val="808080" w:themeColor="background1" w:themeShade="80"/>
-        </w:rPr>
-      </w:pPr>
-      <w:r>
-        <w:rPr>
-          <w:rFonts w:asciiTheme="minorHAnsi" w:hAnsiTheme="minorHAnsi"/>
-          <w:b/>
-          <w:color w:val="808080" w:themeColor="background1" w:themeShade="80"/>
-        </w:rPr>
-        <w:t>'</w:t>
-      </w:r>
-      <w:proofErr w:type="gramStart"/>
-      <w:r>
-        <w:rPr>
-          <w:rFonts w:asciiTheme="minorHAnsi" w:hAnsiTheme="minorHAnsi"/>
-          <w:b/>
-          <w:color w:val="808080" w:themeColor="background1" w:themeShade="80"/>
-        </w:rPr>
-        <w:t>use</w:t>
-      </w:r>
-      <w:proofErr w:type="gramEnd"/>
-      <w:r>
-        <w:rPr>
-          <w:rFonts w:asciiTheme="minorHAnsi" w:hAnsiTheme="minorHAnsi"/>
-          <w:b/>
-          <w:color w:val="808080" w:themeColor="background1" w:themeShade="80"/>
-        </w:rPr>
-        <w:t xml:space="preserve"> strict'</w:t>
-      </w:r>
-    </w:p>
-    <w:p>
-      <w:pPr>
-        <w:pStyle w:val="Listaszerbekezds"/>
-        <w:spacing w:after="160" w:line="252" w:lineRule="auto"/>
-        <w:contextualSpacing/>
-        <w:rPr>
-          <w:rFonts w:asciiTheme="minorHAnsi" w:hAnsiTheme="minorHAnsi"/>
-          <w:b/>
-          <w:color w:val="808080" w:themeColor="background1" w:themeShade="80"/>
-        </w:rPr>
-      </w:pPr>
-    </w:p>
-    <w:p>
-      <w:pPr>
-        <w:pStyle w:val="Listaszerbekezds"/>
-        <w:spacing w:after="160" w:line="252" w:lineRule="auto"/>
-        <w:contextualSpacing/>
-        <w:rPr>
-          <w:rFonts w:asciiTheme="minorHAnsi" w:hAnsiTheme="minorHAnsi"/>
-          <w:b/>
-          <w:color w:val="808080" w:themeColor="background1" w:themeShade="80"/>
-        </w:rPr>
-      </w:pPr>
-      <w:proofErr w:type="gramStart"/>
-      <w:r>
-        <w:rPr>
-          <w:rFonts w:asciiTheme="minorHAnsi" w:hAnsiTheme="minorHAnsi"/>
-          <w:b/>
-          <w:color w:val="808080" w:themeColor="background1" w:themeShade="80"/>
-        </w:rPr>
-        <w:t>const</w:t>
-      </w:r>
-      <w:proofErr w:type="gramEnd"/>
-      <w:r>
-        <w:rPr>
-          <w:rFonts w:asciiTheme="minorHAnsi" w:hAnsiTheme="minorHAnsi"/>
-          <w:b/>
-          <w:color w:val="808080" w:themeColor="background1" w:themeShade="80"/>
-        </w:rPr>
-        <w:t xml:space="preserve"> </w:t>
-      </w:r>
-      <w:proofErr w:type="spellStart"/>
-      <w:r>
-        <w:rPr>
-          <w:rFonts w:asciiTheme="minorHAnsi" w:hAnsiTheme="minorHAnsi"/>
-          <w:b/>
-          <w:color w:val="808080" w:themeColor="background1" w:themeShade="80"/>
-        </w:rPr>
-        <w:t>funFunFunction</w:t>
-      </w:r>
-      <w:proofErr w:type="spellEnd"/>
-      <w:r>
-        <w:rPr>
-          <w:rFonts w:asciiTheme="minorHAnsi" w:hAnsiTheme="minorHAnsi"/>
-          <w:b/>
-          <w:color w:val="808080" w:themeColor="background1" w:themeShade="80"/>
-        </w:rPr>
-        <w:t xml:space="preserve"> = function(integer) {</w:t>
-      </w:r>
-    </w:p>
-    <w:p>
-      <w:pPr>
-        <w:pStyle w:val="Listaszerbekezds"/>
-        <w:spacing w:after="160" w:line="252" w:lineRule="auto"/>
-        <w:contextualSpacing/>
-        <w:rPr>
-          <w:rFonts w:asciiTheme="minorHAnsi" w:hAnsiTheme="minorHAnsi"/>
-          <w:b/>
-          <w:color w:val="808080" w:themeColor="background1" w:themeShade="80"/>
-        </w:rPr>
-      </w:pPr>
-      <w:r>
-        <w:rPr>
-          <w:rFonts w:asciiTheme="minorHAnsi" w:hAnsiTheme="minorHAnsi"/>
-          <w:b/>
-          <w:color w:val="808080" w:themeColor="background1" w:themeShade="80"/>
-        </w:rPr>
-        <w:t xml:space="preserve">  </w:t>
-      </w:r>
-      <w:proofErr w:type="gramStart"/>
-      <w:r>
-        <w:rPr>
-          <w:rFonts w:asciiTheme="minorHAnsi" w:hAnsiTheme="minorHAnsi"/>
-          <w:b/>
-          <w:color w:val="808080" w:themeColor="background1" w:themeShade="80"/>
-        </w:rPr>
-        <w:t>let</w:t>
-      </w:r>
-      <w:proofErr w:type="gramEnd"/>
-      <w:r>
-        <w:rPr>
-          <w:rFonts w:asciiTheme="minorHAnsi" w:hAnsiTheme="minorHAnsi"/>
-          <w:b/>
-          <w:color w:val="808080" w:themeColor="background1" w:themeShade="80"/>
-        </w:rPr>
-        <w:t xml:space="preserve"> number = integer;</w:t>
-      </w:r>
-    </w:p>
-    <w:p>
-      <w:pPr>
-        <w:pStyle w:val="Listaszerbekezds"/>
-        <w:spacing w:after="160" w:line="252" w:lineRule="auto"/>
-        <w:contextualSpacing/>
-        <w:rPr>
-          <w:rFonts w:asciiTheme="minorHAnsi" w:hAnsiTheme="minorHAnsi"/>
-          <w:b/>
-          <w:color w:val="808080" w:themeColor="background1" w:themeShade="80"/>
-        </w:rPr>
-      </w:pPr>
-      <w:r>
-        <w:rPr>
-          <w:rFonts w:asciiTheme="minorHAnsi" w:hAnsiTheme="minorHAnsi"/>
-          <w:b/>
-          <w:color w:val="808080" w:themeColor="background1" w:themeShade="80"/>
-        </w:rPr>
-        <w:t xml:space="preserve">  </w:t>
-      </w:r>
-      <w:proofErr w:type="gramStart"/>
-      <w:r>
-        <w:rPr>
-          <w:rFonts w:asciiTheme="minorHAnsi" w:hAnsiTheme="minorHAnsi"/>
-          <w:b/>
-          <w:color w:val="808080" w:themeColor="background1" w:themeShade="80"/>
-        </w:rPr>
-        <w:t>let</w:t>
-      </w:r>
-      <w:proofErr w:type="gramEnd"/>
-      <w:r>
-        <w:rPr>
-          <w:rFonts w:asciiTheme="minorHAnsi" w:hAnsiTheme="minorHAnsi"/>
-          <w:b/>
-          <w:color w:val="808080" w:themeColor="background1" w:themeShade="80"/>
-        </w:rPr>
-        <w:t xml:space="preserve"> </w:t>
-      </w:r>
-      <w:proofErr w:type="spellStart"/>
-      <w:r>
-        <w:rPr>
-          <w:rFonts w:asciiTheme="minorHAnsi" w:hAnsiTheme="minorHAnsi"/>
-          <w:b/>
-          <w:color w:val="808080" w:themeColor="background1" w:themeShade="80"/>
-        </w:rPr>
-        <w:t>i</w:t>
-      </w:r>
-      <w:proofErr w:type="spellEnd"/>
-      <w:r>
-        <w:rPr>
-          <w:rFonts w:asciiTheme="minorHAnsi" w:hAnsiTheme="minorHAnsi"/>
-          <w:b/>
-          <w:color w:val="808080" w:themeColor="background1" w:themeShade="80"/>
-        </w:rPr>
-        <w:t xml:space="preserve"> = 0;</w:t>
-      </w:r>
-    </w:p>
-    <w:p>
-      <w:pPr>
-        <w:pStyle w:val="Listaszerbekezds"/>
-        <w:spacing w:after="160" w:line="252" w:lineRule="auto"/>
-        <w:contextualSpacing/>
-        <w:rPr>
-          <w:rFonts w:asciiTheme="minorHAnsi" w:hAnsiTheme="minorHAnsi"/>
-          <w:b/>
-          <w:color w:val="808080" w:themeColor="background1" w:themeShade="80"/>
-        </w:rPr>
-      </w:pPr>
-      <w:r>
-        <w:rPr>
-          <w:rFonts w:asciiTheme="minorHAnsi" w:hAnsiTheme="minorHAnsi"/>
-          <w:b/>
-          <w:color w:val="808080" w:themeColor="background1" w:themeShade="80"/>
-        </w:rPr>
-        <w:t xml:space="preserve">  </w:t>
-      </w:r>
-      <w:proofErr w:type="gramStart"/>
-      <w:r>
-        <w:rPr>
-          <w:rFonts w:asciiTheme="minorHAnsi" w:hAnsiTheme="minorHAnsi"/>
-          <w:b/>
-          <w:color w:val="808080" w:themeColor="background1" w:themeShade="80"/>
-        </w:rPr>
-        <w:t>while</w:t>
-      </w:r>
-      <w:proofErr w:type="gramEnd"/>
-      <w:r>
-        <w:rPr>
-          <w:rFonts w:asciiTheme="minorHAnsi" w:hAnsiTheme="minorHAnsi"/>
-          <w:b/>
-          <w:color w:val="808080" w:themeColor="background1" w:themeShade="80"/>
-        </w:rPr>
-        <w:t xml:space="preserve"> (number &gt; 0) {</w:t>
-      </w:r>
-    </w:p>
-    <w:p>
-      <w:pPr>
-        <w:pStyle w:val="Listaszerbekezds"/>
-        <w:spacing w:after="160" w:line="252" w:lineRule="auto"/>
-        <w:contextualSpacing/>
-        <w:rPr>
-          <w:rFonts w:asciiTheme="minorHAnsi" w:hAnsiTheme="minorHAnsi"/>
-          <w:b/>
-          <w:color w:val="808080" w:themeColor="background1" w:themeShade="80"/>
-        </w:rPr>
-      </w:pPr>
-      <w:r>
-        <w:rPr>
-          <w:rFonts w:asciiTheme="minorHAnsi" w:hAnsiTheme="minorHAnsi"/>
-          <w:b/>
-          <w:color w:val="808080" w:themeColor="background1" w:themeShade="80"/>
-        </w:rPr>
-        <w:t xml:space="preserve">    </w:t>
-      </w:r>
-      <w:proofErr w:type="gramStart"/>
-      <w:r>
-        <w:rPr>
-          <w:rFonts w:asciiTheme="minorHAnsi" w:hAnsiTheme="minorHAnsi"/>
-          <w:b/>
-          <w:color w:val="808080" w:themeColor="background1" w:themeShade="80"/>
-        </w:rPr>
-        <w:t>number</w:t>
-      </w:r>
-      <w:proofErr w:type="gramEnd"/>
-      <w:r>
-        <w:rPr>
-          <w:rFonts w:asciiTheme="minorHAnsi" w:hAnsiTheme="minorHAnsi"/>
-          <w:b/>
-          <w:color w:val="808080" w:themeColor="background1" w:themeShade="80"/>
-        </w:rPr>
-        <w:t xml:space="preserve"> -= 2;</w:t>
-      </w:r>
-    </w:p>
-    <w:p>
-      <w:pPr>
-        <w:pStyle w:val="Listaszerbekezds"/>
-        <w:spacing w:after="160" w:line="252" w:lineRule="auto"/>
-        <w:contextualSpacing/>
-        <w:rPr>
-          <w:rFonts w:asciiTheme="minorHAnsi" w:hAnsiTheme="minorHAnsi"/>
-          <w:b/>
-          <w:color w:val="808080" w:themeColor="background1" w:themeShade="80"/>
-        </w:rPr>
-      </w:pPr>
-      <w:r>
-        <w:rPr>
-          <w:rFonts w:asciiTheme="minorHAnsi" w:hAnsiTheme="minorHAnsi"/>
-          <w:b/>
-          <w:color w:val="808080" w:themeColor="background1" w:themeShade="80"/>
-        </w:rPr>
-        <w:t xml:space="preserve">    </w:t>
-      </w:r>
-      <w:proofErr w:type="spellStart"/>
-      <w:r>
-        <w:rPr>
-          <w:rFonts w:asciiTheme="minorHAnsi" w:hAnsiTheme="minorHAnsi"/>
-          <w:b/>
-          <w:color w:val="808080" w:themeColor="background1" w:themeShade="80"/>
-        </w:rPr>
-        <w:t>i</w:t>
-      </w:r>
-      <w:proofErr w:type="spellEnd"/>
-      <w:r>
-        <w:rPr>
-          <w:rFonts w:asciiTheme="minorHAnsi" w:hAnsiTheme="minorHAnsi"/>
-          <w:b/>
-          <w:color w:val="808080" w:themeColor="background1" w:themeShade="80"/>
-        </w:rPr>
-        <w:t xml:space="preserve"> += 1;</w:t>
+      <w:r>
+        <w:rPr>
+          <w:rFonts w:asciiTheme="minorHAnsi" w:hAnsiTheme="minorHAnsi"/>
+          <w:b/>
+          <w:color w:val="808080" w:themeColor="background1" w:themeShade="80"/>
+        </w:rPr>
+        <w:t>bool IsEven(int number)</w:t>
+      </w:r>
+    </w:p>
+    <w:p>
+      <w:pPr>
+        <w:pStyle w:val="Listaszerbekezds"/>
+        <w:spacing w:after="160" w:line="252" w:lineRule="auto"/>
+        <w:contextualSpacing/>
+        <w:rPr>
+          <w:rFonts w:asciiTheme="minorHAnsi" w:hAnsiTheme="minorHAnsi"/>
+          <w:b/>
+          <w:color w:val="808080" w:themeColor="background1" w:themeShade="80"/>
+        </w:rPr>
+      </w:pPr>
+    </w:p>
+    <w:p>
+      <w:pPr>
+        <w:pStyle w:val="Listaszerbekezds"/>
+        <w:spacing w:after="160" w:line="252" w:lineRule="auto"/>
+        <w:contextualSpacing/>
+        <w:rPr>
+          <w:rFonts w:asciiTheme="minorHAnsi" w:hAnsiTheme="minorHAnsi"/>
+          <w:b/>
+          <w:color w:val="808080" w:themeColor="background1" w:themeShade="80"/>
+        </w:rPr>
+      </w:pPr>
+      <w:r>
+        <w:rPr>
+          <w:rFonts w:asciiTheme="minorHAnsi" w:hAnsiTheme="minorHAnsi"/>
+          <w:b/>
+          <w:color w:val="808080" w:themeColor="background1" w:themeShade="80"/>
+        </w:rPr>
+        <w:t>'use strict'</w:t>
+      </w:r>
+    </w:p>
+    <w:p>
+      <w:pPr>
+        <w:pStyle w:val="Listaszerbekezds"/>
+        <w:spacing w:after="160" w:line="252" w:lineRule="auto"/>
+        <w:contextualSpacing/>
+        <w:rPr>
+          <w:rFonts w:asciiTheme="minorHAnsi" w:hAnsiTheme="minorHAnsi"/>
+          <w:b/>
+          <w:color w:val="808080" w:themeColor="background1" w:themeShade="80"/>
+        </w:rPr>
+      </w:pPr>
+    </w:p>
+    <w:p>
+      <w:pPr>
+        <w:pStyle w:val="Listaszerbekezds"/>
+        <w:spacing w:after="160" w:line="252" w:lineRule="auto"/>
+        <w:contextualSpacing/>
+        <w:rPr>
+          <w:rFonts w:asciiTheme="minorHAnsi" w:hAnsiTheme="minorHAnsi"/>
+          <w:b/>
+          <w:color w:val="808080" w:themeColor="background1" w:themeShade="80"/>
+        </w:rPr>
+      </w:pPr>
+      <w:r>
+        <w:rPr>
+          <w:rFonts w:asciiTheme="minorHAnsi" w:hAnsiTheme="minorHAnsi"/>
+          <w:b/>
+          <w:color w:val="808080" w:themeColor="background1" w:themeShade="80"/>
+        </w:rPr>
+        <w:t>const funFunFunction = function(integer) {</w:t>
+      </w:r>
+    </w:p>
+    <w:p>
+      <w:pPr>
+        <w:pStyle w:val="Listaszerbekezds"/>
+        <w:spacing w:after="160" w:line="252" w:lineRule="auto"/>
+        <w:contextualSpacing/>
+        <w:rPr>
+          <w:rFonts w:asciiTheme="minorHAnsi" w:hAnsiTheme="minorHAnsi"/>
+          <w:b/>
+          <w:color w:val="808080" w:themeColor="background1" w:themeShade="80"/>
+        </w:rPr>
+      </w:pPr>
+      <w:r>
+        <w:rPr>
+          <w:rFonts w:asciiTheme="minorHAnsi" w:hAnsiTheme="minorHAnsi"/>
+          <w:b/>
+          <w:color w:val="808080" w:themeColor="background1" w:themeShade="80"/>
+        </w:rPr>
+        <w:t xml:space="preserve">  let number = integer;</w:t>
+      </w:r>
+    </w:p>
+    <w:p>
+      <w:pPr>
+        <w:pStyle w:val="Listaszerbekezds"/>
+        <w:spacing w:after="160" w:line="252" w:lineRule="auto"/>
+        <w:contextualSpacing/>
+        <w:rPr>
+          <w:rFonts w:asciiTheme="minorHAnsi" w:hAnsiTheme="minorHAnsi"/>
+          <w:b/>
+          <w:color w:val="808080" w:themeColor="background1" w:themeShade="80"/>
+        </w:rPr>
+      </w:pPr>
+      <w:r>
+        <w:rPr>
+          <w:rFonts w:asciiTheme="minorHAnsi" w:hAnsiTheme="minorHAnsi"/>
+          <w:b/>
+          <w:color w:val="808080" w:themeColor="background1" w:themeShade="80"/>
+        </w:rPr>
+        <w:t xml:space="preserve">  let i = 0;</w:t>
+      </w:r>
+    </w:p>
+    <w:p>
+      <w:pPr>
+        <w:pStyle w:val="Listaszerbekezds"/>
+        <w:spacing w:after="160" w:line="252" w:lineRule="auto"/>
+        <w:contextualSpacing/>
+        <w:rPr>
+          <w:rFonts w:asciiTheme="minorHAnsi" w:hAnsiTheme="minorHAnsi"/>
+          <w:b/>
+          <w:color w:val="808080" w:themeColor="background1" w:themeShade="80"/>
+        </w:rPr>
+      </w:pPr>
+      <w:r>
+        <w:rPr>
+          <w:rFonts w:asciiTheme="minorHAnsi" w:hAnsiTheme="minorHAnsi"/>
+          <w:b/>
+          <w:color w:val="808080" w:themeColor="background1" w:themeShade="80"/>
+        </w:rPr>
+        <w:t xml:space="preserve">  while (number &gt; 0) {</w:t>
+      </w:r>
+    </w:p>
+    <w:p>
+      <w:pPr>
+        <w:pStyle w:val="Listaszerbekezds"/>
+        <w:spacing w:after="160" w:line="252" w:lineRule="auto"/>
+        <w:contextualSpacing/>
+        <w:rPr>
+          <w:rFonts w:asciiTheme="minorHAnsi" w:hAnsiTheme="minorHAnsi"/>
+          <w:b/>
+          <w:color w:val="808080" w:themeColor="background1" w:themeShade="80"/>
+        </w:rPr>
+      </w:pPr>
+      <w:r>
+        <w:rPr>
+          <w:rFonts w:asciiTheme="minorHAnsi" w:hAnsiTheme="minorHAnsi"/>
+          <w:b/>
+          <w:color w:val="808080" w:themeColor="background1" w:themeShade="80"/>
+        </w:rPr>
+        <w:t xml:space="preserve">    number -= 2;</w:t>
+      </w:r>
+    </w:p>
+    <w:p>
+      <w:pPr>
+        <w:pStyle w:val="Listaszerbekezds"/>
+        <w:spacing w:after="160" w:line="252" w:lineRule="auto"/>
+        <w:contextualSpacing/>
+        <w:rPr>
+          <w:rFonts w:asciiTheme="minorHAnsi" w:hAnsiTheme="minorHAnsi"/>
+          <w:b/>
+          <w:color w:val="808080" w:themeColor="background1" w:themeShade="80"/>
+        </w:rPr>
+      </w:pPr>
+      <w:r>
+        <w:rPr>
+          <w:rFonts w:asciiTheme="minorHAnsi" w:hAnsiTheme="minorHAnsi"/>
+          <w:b/>
+          <w:color w:val="808080" w:themeColor="background1" w:themeShade="80"/>
+        </w:rPr>
+        <w:t xml:space="preserve">    i += 1;</w:t>
       </w:r>
     </w:p>
     <w:p>
@@ -4513,63 +3461,27 @@
           <w:b/>
           <w:color w:val="808080" w:themeColor="background1" w:themeShade="80"/>
         </w:rPr>
-        <w:t xml:space="preserve">  </w:t>
-      </w:r>
-      <w:proofErr w:type="gramStart"/>
-      <w:r>
-        <w:rPr>
-          <w:rFonts w:asciiTheme="minorHAnsi" w:hAnsiTheme="minorHAnsi"/>
-          <w:b/>
-          <w:color w:val="808080" w:themeColor="background1" w:themeShade="80"/>
-        </w:rPr>
-        <w:t>if</w:t>
-      </w:r>
-      <w:proofErr w:type="gramEnd"/>
-      <w:r>
-        <w:rPr>
-          <w:rFonts w:asciiTheme="minorHAnsi" w:hAnsiTheme="minorHAnsi"/>
-          <w:b/>
-          <w:color w:val="808080" w:themeColor="background1" w:themeShade="80"/>
-        </w:rPr>
-        <w:t xml:space="preserve"> (number == 0) {</w:t>
-      </w:r>
-    </w:p>
-    <w:p>
-      <w:pPr>
-        <w:pStyle w:val="Listaszerbekezds"/>
-        <w:spacing w:after="160" w:line="252" w:lineRule="auto"/>
-        <w:contextualSpacing/>
-        <w:rPr>
-          <w:rFonts w:asciiTheme="minorHAnsi" w:hAnsiTheme="minorHAnsi"/>
-          <w:b/>
-          <w:color w:val="808080" w:themeColor="background1" w:themeShade="80"/>
-        </w:rPr>
-      </w:pPr>
-      <w:r>
-        <w:rPr>
-          <w:rFonts w:asciiTheme="minorHAnsi" w:hAnsiTheme="minorHAnsi"/>
-          <w:b/>
-          <w:color w:val="808080" w:themeColor="background1" w:themeShade="80"/>
-        </w:rPr>
-        <w:t xml:space="preserve">    </w:t>
-      </w:r>
-      <w:proofErr w:type="gramStart"/>
-      <w:r>
-        <w:rPr>
-          <w:rFonts w:asciiTheme="minorHAnsi" w:hAnsiTheme="minorHAnsi"/>
-          <w:b/>
-          <w:color w:val="808080" w:themeColor="background1" w:themeShade="80"/>
-        </w:rPr>
-        <w:t>return</w:t>
-      </w:r>
-      <w:proofErr w:type="gramEnd"/>
-      <w:r>
-        <w:rPr>
-          <w:rFonts w:asciiTheme="minorHAnsi" w:hAnsiTheme="minorHAnsi"/>
-          <w:b/>
-          <w:color w:val="808080" w:themeColor="background1" w:themeShade="80"/>
-        </w:rPr>
-        <w:t xml:space="preserve"> true;</w:t>
+        <w:t xml:space="preserve">  if (number == 0) {</w:t>
+      </w:r>
+    </w:p>
+    <w:p>
+      <w:pPr>
+        <w:pStyle w:val="Listaszerbekezds"/>
+        <w:spacing w:after="160" w:line="252" w:lineRule="auto"/>
+        <w:contextualSpacing/>
+        <w:rPr>
+          <w:rFonts w:asciiTheme="minorHAnsi" w:hAnsiTheme="minorHAnsi"/>
+          <w:b/>
+          <w:color w:val="808080" w:themeColor="background1" w:themeShade="80"/>
+        </w:rPr>
+      </w:pPr>
+      <w:r>
+        <w:rPr>
+          <w:rFonts w:asciiTheme="minorHAnsi" w:hAnsiTheme="minorHAnsi"/>
+          <w:b/>
+          <w:color w:val="808080" w:themeColor="background1" w:themeShade="80"/>
+        </w:rPr>
+        <w:t xml:space="preserve">    return true;</w:t>
       </w:r>
     </w:p>
     <w:p>
@@ -4609,63 +3521,27 @@
           <w:b/>
           <w:color w:val="808080" w:themeColor="background1" w:themeShade="80"/>
         </w:rPr>
-        <w:t xml:space="preserve">  </w:t>
-      </w:r>
-      <w:proofErr w:type="gramStart"/>
-      <w:r>
-        <w:rPr>
-          <w:rFonts w:asciiTheme="minorHAnsi" w:hAnsiTheme="minorHAnsi"/>
-          <w:b/>
-          <w:color w:val="808080" w:themeColor="background1" w:themeShade="80"/>
-        </w:rPr>
-        <w:t>if</w:t>
-      </w:r>
-      <w:proofErr w:type="gramEnd"/>
-      <w:r>
-        <w:rPr>
-          <w:rFonts w:asciiTheme="minorHAnsi" w:hAnsiTheme="minorHAnsi"/>
-          <w:b/>
-          <w:color w:val="808080" w:themeColor="background1" w:themeShade="80"/>
-        </w:rPr>
-        <w:t xml:space="preserve"> (number == -1) {</w:t>
-      </w:r>
-    </w:p>
-    <w:p>
-      <w:pPr>
-        <w:pStyle w:val="Listaszerbekezds"/>
-        <w:spacing w:after="160" w:line="252" w:lineRule="auto"/>
-        <w:contextualSpacing/>
-        <w:rPr>
-          <w:rFonts w:asciiTheme="minorHAnsi" w:hAnsiTheme="minorHAnsi"/>
-          <w:b/>
-          <w:color w:val="808080" w:themeColor="background1" w:themeShade="80"/>
-        </w:rPr>
-      </w:pPr>
-      <w:r>
-        <w:rPr>
-          <w:rFonts w:asciiTheme="minorHAnsi" w:hAnsiTheme="minorHAnsi"/>
-          <w:b/>
-          <w:color w:val="808080" w:themeColor="background1" w:themeShade="80"/>
-        </w:rPr>
-        <w:t xml:space="preserve">    </w:t>
-      </w:r>
-      <w:proofErr w:type="gramStart"/>
-      <w:r>
-        <w:rPr>
-          <w:rFonts w:asciiTheme="minorHAnsi" w:hAnsiTheme="minorHAnsi"/>
-          <w:b/>
-          <w:color w:val="808080" w:themeColor="background1" w:themeShade="80"/>
-        </w:rPr>
-        <w:t>return</w:t>
-      </w:r>
-      <w:proofErr w:type="gramEnd"/>
-      <w:r>
-        <w:rPr>
-          <w:rFonts w:asciiTheme="minorHAnsi" w:hAnsiTheme="minorHAnsi"/>
-          <w:b/>
-          <w:color w:val="808080" w:themeColor="background1" w:themeShade="80"/>
-        </w:rPr>
-        <w:t xml:space="preserve"> false;</w:t>
+        <w:t xml:space="preserve">  if (number == -1) {</w:t>
+      </w:r>
+    </w:p>
+    <w:p>
+      <w:pPr>
+        <w:pStyle w:val="Listaszerbekezds"/>
+        <w:spacing w:after="160" w:line="252" w:lineRule="auto"/>
+        <w:contextualSpacing/>
+        <w:rPr>
+          <w:rFonts w:asciiTheme="minorHAnsi" w:hAnsiTheme="minorHAnsi"/>
+          <w:b/>
+          <w:color w:val="808080" w:themeColor="background1" w:themeShade="80"/>
+        </w:rPr>
+      </w:pPr>
+      <w:r>
+        <w:rPr>
+          <w:rFonts w:asciiTheme="minorHAnsi" w:hAnsiTheme="minorHAnsi"/>
+          <w:b/>
+          <w:color w:val="808080" w:themeColor="background1" w:themeShade="80"/>
+        </w:rPr>
+        <w:t xml:space="preserve">    return false;</w:t>
       </w:r>
     </w:p>
     <w:p>
@@ -4807,35 +3683,15 @@
           <w:b/>
           <w:color w:val="808080" w:themeColor="background1" w:themeShade="80"/>
         </w:rPr>
-        <w:t xml:space="preserve"> a </w:t>
-      </w:r>
-      <w:proofErr w:type="spellStart"/>
-      <w:proofErr w:type="gramStart"/>
-      <w:r>
-        <w:rPr>
-          <w:rFonts w:asciiTheme="minorHAnsi" w:hAnsiTheme="minorHAnsi"/>
-          <w:b/>
-          <w:color w:val="808080" w:themeColor="background1" w:themeShade="80"/>
-        </w:rPr>
-        <w:t>b</w:t>
-      </w:r>
-      <w:r>
-        <w:rPr>
-          <w:rFonts w:asciiTheme="minorHAnsi" w:hAnsiTheme="minorHAnsi"/>
-          <w:b/>
-          <w:color w:val="808080" w:themeColor="background1" w:themeShade="80"/>
-        </w:rPr>
-        <w:t>oolean</w:t>
-      </w:r>
-      <w:proofErr w:type="spellEnd"/>
-      <w:proofErr w:type="gramEnd"/>
-      <w:r>
-        <w:rPr>
-          <w:rFonts w:asciiTheme="minorHAnsi" w:hAnsiTheme="minorHAnsi"/>
-          <w:b/>
-          <w:color w:val="808080" w:themeColor="background1" w:themeShade="80"/>
-        </w:rPr>
-        <w:t xml:space="preserve"> value that is true if the matrix has a saddle point (an element that is the smallest in its row and the largest in its column), </w:t>
+        <w:t xml:space="preserve"> a b</w:t>
+      </w:r>
+      <w:r>
+        <w:rPr>
+          <w:rFonts w:asciiTheme="minorHAnsi" w:hAnsiTheme="minorHAnsi"/>
+          <w:b/>
+          <w:color w:val="808080" w:themeColor="background1" w:themeShade="80"/>
+        </w:rPr>
+        <w:t xml:space="preserve">oolean value that is true if the matrix has a saddle point (an element that is the smallest in its row and the largest in its column), </w:t>
       </w:r>
       <w:r>
         <w:rPr>
@@ -5023,43 +3879,13 @@
         </w:rPr>
         <w:t xml:space="preserve">int </w:t>
       </w:r>
-      <w:proofErr w:type="spellStart"/>
-      <w:proofErr w:type="gramStart"/>
-      <w:r>
-        <w:rPr>
-          <w:rFonts w:asciiTheme="minorHAnsi" w:hAnsiTheme="minorHAnsi"/>
-          <w:b/>
-          <w:color w:val="808080" w:themeColor="background1" w:themeShade="80"/>
-        </w:rPr>
-        <w:t>NextHighestNumberWithSameDigits</w:t>
-      </w:r>
-      <w:proofErr w:type="spellEnd"/>
-      <w:r>
-        <w:rPr>
-          <w:rFonts w:asciiTheme="minorHAnsi" w:hAnsiTheme="minorHAnsi"/>
-          <w:b/>
-          <w:color w:val="808080" w:themeColor="background1" w:themeShade="80"/>
-        </w:rPr>
-        <w:t>(</w:t>
-      </w:r>
-      <w:proofErr w:type="spellStart"/>
-      <w:proofErr w:type="gramEnd"/>
-      <w:r>
-        <w:rPr>
-          <w:rFonts w:asciiTheme="minorHAnsi" w:hAnsiTheme="minorHAnsi"/>
-          <w:b/>
-          <w:color w:val="808080" w:themeColor="background1" w:themeShade="80"/>
-        </w:rPr>
-        <w:t>int</w:t>
-      </w:r>
-      <w:proofErr w:type="spellEnd"/>
-      <w:r>
-        <w:rPr>
-          <w:rFonts w:asciiTheme="minorHAnsi" w:hAnsiTheme="minorHAnsi"/>
-          <w:b/>
-          <w:color w:val="808080" w:themeColor="background1" w:themeShade="80"/>
-        </w:rPr>
-        <w:t xml:space="preserve"> number)</w:t>
+      <w:r>
+        <w:rPr>
+          <w:rFonts w:asciiTheme="minorHAnsi" w:hAnsiTheme="minorHAnsi"/>
+          <w:b/>
+          <w:color w:val="808080" w:themeColor="background1" w:themeShade="80"/>
+        </w:rPr>
+        <w:t>NextHighestNumberWithSameDigits(int number)</w:t>
       </w:r>
     </w:p>
     <w:p>
@@ -8624,7 +7450,7 @@
   <a:extraClrSchemeLst/>
   <a:extLst>
     <a:ext uri="{05A4C25C-085E-4340-85A3-A5531E510DB2}">
-      <thm15:themeFamily xmlns:thm15="http://schemas.microsoft.com/office/thememl/2012/main" xmlns="" name="Office Theme" id="{62F939B6-93AF-4DB8-9C6B-D6C7DFDC589F}" vid="{4A3C46E8-61CC-4603-A589-7422A47A8E4A}"/>
+      <thm15:themeFamily xmlns="" xmlns:thm15="http://schemas.microsoft.com/office/thememl/2012/main" name="Office Theme" id="{62F939B6-93AF-4DB8-9C6B-D6C7DFDC589F}" vid="{4A3C46E8-61CC-4603-A589-7422A47A8E4A}"/>
     </a:ext>
   </a:extLst>
 </a:theme>
@@ -8635,7 +7461,7 @@
 </file>
 
 <file path=customXml/itemProps1.xml><?xml version="1.0" encoding="utf-8"?>
-<ds:datastoreItem xmlns:ds="http://schemas.openxmlformats.org/officeDocument/2006/customXml" ds:itemID="{E84740D2-4663-4E6F-BD67-D3263990A255}">
+<ds:datastoreItem xmlns:ds="http://schemas.openxmlformats.org/officeDocument/2006/customXml" ds:itemID="{29E37E9F-78F3-4830-95B8-90BBA4B75A66}">
   <ds:schemaRefs>
     <ds:schemaRef ds:uri="http://schemas.openxmlformats.org/officeDocument/2006/bibliography"/>
   </ds:schemaRefs>

</xml_diff>